<commit_message>
Use more markup rather than latex in the manuscript to make the .docx version work better
</commit_message>
<xml_diff>
--- a/vignettes_src/manuscript/manuscript.docx
+++ b/vignettes_src/manuscript/manuscript.docx
@@ -355,6 +355,12 @@
         <w:t xml:space="preserve"> </w:t>
       </w:r>
       <w:r>
+        <w:rPr>
+          <w:rStyle w:val="VerbatimChar"/>
+        </w:rPr>
+        <w:t xml:space="preserve">R</w:t>
+      </w:r>
+      <w:r>
         <w:t xml:space="preserve"> </w:t>
       </w:r>
       <w:r>
@@ -436,6 +442,12 @@
         <w:t xml:space="preserve"> </w:t>
       </w:r>
       <w:r>
+        <w:rPr>
+          <w:rStyle w:val="VerbatimChar"/>
+        </w:rPr>
+        <w:t xml:space="preserve">Stan</w:t>
+      </w:r>
+      <w:r>
         <w:t xml:space="preserve"> </w:t>
       </w:r>
       <w:r>
@@ -666,6 +678,12 @@
         <w:t xml:space="preserve"> </w:t>
       </w:r>
       <w:r>
+        <w:rPr>
+          <w:rStyle w:val="VerbatimChar"/>
+        </w:rPr>
+        <w:t xml:space="preserve">Prism</w:t>
+      </w:r>
+      <w:r>
         <w:t xml:space="preserve">(GraphPad Software, LLC 2023)</w:t>
       </w:r>
       <w:r>
@@ -678,6 +696,12 @@
         <w:t xml:space="preserve"> </w:t>
       </w:r>
       <w:r>
+        <w:rPr>
+          <w:rStyle w:val="VerbatimChar"/>
+        </w:rPr>
+        <w:t xml:space="preserve">drc</w:t>
+      </w:r>
+      <w:r>
         <w:t xml:space="preserve"> </w:t>
       </w:r>
       <w:r>
@@ -731,6 +755,12 @@
         <w:t xml:space="preserve"> </w:t>
       </w:r>
       <w:r>
+        <w:rPr>
+          <w:rStyle w:val="VerbatimChar"/>
+        </w:rPr>
+        <w:t xml:space="preserve">Stan</w:t>
+      </w:r>
+      <w:r>
         <w:t xml:space="preserve"> </w:t>
       </w:r>
       <w:r>
@@ -740,6 +770,12 @@
         <w:t xml:space="preserve"> </w:t>
       </w:r>
       <w:r>
+        <w:rPr>
+          <w:rStyle w:val="VerbatimChar"/>
+        </w:rPr>
+        <w:t xml:space="preserve">Stan</w:t>
+      </w:r>
+      <w:r>
         <w:t xml:space="preserve"> </w:t>
       </w:r>
       <w:r>
@@ -755,6 +791,12 @@
         <w:t xml:space="preserve"> </w:t>
       </w:r>
       <w:r>
+        <w:rPr>
+          <w:rStyle w:val="VerbatimChar"/>
+        </w:rPr>
+        <w:t xml:space="preserve">Stan</w:t>
+      </w:r>
+      <w:r>
         <w:t xml:space="preserve"> </w:t>
       </w:r>
       <w:r>
@@ -764,6 +806,12 @@
         <w:t xml:space="preserve"> </w:t>
       </w:r>
       <w:r>
+        <w:rPr>
+          <w:rStyle w:val="VerbatimChar"/>
+        </w:rPr>
+        <w:t xml:space="preserve">lme4</w:t>
+      </w:r>
+      <w:r>
         <w:t xml:space="preserve">(Bates et al. 2015)</w:t>
       </w:r>
       <w:r>
@@ -773,6 +821,12 @@
         <w:t xml:space="preserve"> </w:t>
       </w:r>
       <w:r>
+        <w:rPr>
+          <w:rStyle w:val="VerbatimChar"/>
+        </w:rPr>
+        <w:t xml:space="preserve">Stan</w:t>
+      </w:r>
+      <w:r>
         <w:t xml:space="preserve"> </w:t>
       </w:r>
       <w:r>
@@ -790,6 +844,12 @@
         <w:t xml:space="preserve"> </w:t>
       </w:r>
       <w:r>
+        <w:rPr>
+          <w:rStyle w:val="VerbatimChar"/>
+        </w:rPr>
+        <w:t xml:space="preserve">BayesPharma</w:t>
+      </w:r>
+      <w:r>
         <w:t xml:space="preserve"> </w:t>
       </w:r>
       <w:r>
@@ -799,6 +859,12 @@
         <w:t xml:space="preserve"> </w:t>
       </w:r>
       <w:r>
+        <w:rPr>
+          <w:rStyle w:val="VerbatimChar"/>
+        </w:rPr>
+        <w:t xml:space="preserve">Stan</w:t>
+      </w:r>
+      <w:r>
         <w:t xml:space="preserve"> </w:t>
       </w:r>
       <w:r>
@@ -808,6 +874,12 @@
         <w:t xml:space="preserve"> </w:t>
       </w:r>
       <w:r>
+        <w:rPr>
+          <w:rStyle w:val="VerbatimChar"/>
+        </w:rPr>
+        <w:t xml:space="preserve">BRMS</w:t>
+      </w:r>
+      <w:r>
         <w:t xml:space="preserve">. After reviewing basic Bayesian modeling concepts in the context of dose-response experiments, we describe the package architecture and demonstrate the utility through several case studies.</w:t>
       </w:r>
     </w:p>
@@ -852,6 +924,12 @@
         <w:t xml:space="preserve"> </w:t>
       </w:r>
       <w:r>
+        <w:rPr>
+          <w:rStyle w:val="VerbatimChar"/>
+        </w:rPr>
+        <w:t xml:space="preserve">Stan</w:t>
+      </w:r>
+      <w:r>
         <w:t xml:space="preserve"> </w:t>
       </w:r>
       <w:r>
@@ -861,6 +939,12 @@
         <w:t xml:space="preserve"> </w:t>
       </w:r>
       <w:r>
+        <w:rPr>
+          <w:rStyle w:val="VerbatimChar"/>
+        </w:rPr>
+        <w:t xml:space="preserve">BayesPharma</w:t>
+      </w:r>
+      <w:r>
         <w:t xml:space="preserve"> </w:t>
       </w:r>
       <w:r>
@@ -870,6 +954,12 @@
         <w:t xml:space="preserve"> </w:t>
       </w:r>
       <w:r>
+        <w:rPr>
+          <w:rStyle w:val="VerbatimChar"/>
+        </w:rPr>
+        <w:t xml:space="preserve">JAGS</w:t>
+      </w:r>
+      <w:r>
         <w:t xml:space="preserve"> </w:t>
       </w:r>
       <w:r>
@@ -885,6 +975,12 @@
         <w:t xml:space="preserve"> </w:t>
       </w:r>
       <w:r>
+        <w:rPr>
+          <w:rStyle w:val="VerbatimChar"/>
+        </w:rPr>
+        <w:t xml:space="preserve">PyMC</w:t>
+      </w:r>
+      <w:r>
         <w:t xml:space="preserve">, implemented in C++ and python with probabilistic programming API and a range of modules for Bayesian inference</w:t>
       </w:r>
       <w:r>
@@ -895,6 +991,12 @@
       </w:r>
       <w:r>
         <w:t xml:space="preserve"> </w:t>
+      </w:r>
+      <w:r>
+        <w:rPr>
+          <w:rStyle w:val="VerbatimChar"/>
+        </w:rPr>
+        <w:t xml:space="preserve">Pyro</w:t>
       </w:r>
       <w:r>
         <w:t xml:space="preserve">, implemented in Python, Pytoch</w:t>
@@ -1154,10 +1256,201 @@
       <w:pPr>
         <w:pStyle w:val="BodyText"/>
       </w:pPr>
-    </w:p>
-    <w:p>
-      <w:pPr>
-        <w:pStyle w:val="BodyText"/>
+      <m:oMathPara>
+        <m:oMathParaPr>
+          <m:jc m:val="center"/>
+        </m:oMathParaPr>
+        <m:oMath>
+          <m:m>
+            <m:mPr>
+              <m:baseJc m:val="center"/>
+              <m:plcHide m:val="1"/>
+              <m:mcs>
+                <m:mc>
+                  <m:mcPr>
+                    <m:mcJc m:val="right"/>
+                    <m:count m:val="1"/>
+                  </m:mcPr>
+                </m:mc>
+                <m:mc>
+                  <m:mcPr>
+                    <m:mcJc m:val="left"/>
+                    <m:count m:val="1"/>
+                  </m:mcPr>
+                </m:mc>
+              </m:mcs>
+            </m:mPr>
+            <m:mr>
+              <m:e>
+                <m:r>
+                  <m:t>P</m:t>
+                </m:r>
+                <m:d>
+                  <m:dPr>
+                    <m:begChr m:val="("/>
+                    <m:endChr m:val=")"/>
+                    <m:sepChr m:val=""/>
+                    <m:grow/>
+                  </m:dPr>
+                  <m:e>
+                    <m:r>
+                      <m:t>θ</m:t>
+                    </m:r>
+                    <m:r>
+                      <m:rPr>
+                        <m:sty m:val="p"/>
+                      </m:rPr>
+                      <m:t>|</m:t>
+                    </m:r>
+                    <m:r>
+                      <m:t>D</m:t>
+                    </m:r>
+                  </m:e>
+                </m:d>
+              </m:e>
+              <m:e>
+                <m:r>
+                  <m:rPr>
+                    <m:sty m:val="p"/>
+                  </m:rPr>
+                  <m:t>=</m:t>
+                </m:r>
+                <m:f>
+                  <m:fPr>
+                    <m:type m:val="bar"/>
+                  </m:fPr>
+                  <m:num>
+                    <m:r>
+                      <m:t>P</m:t>
+                    </m:r>
+                    <m:d>
+                      <m:dPr>
+                        <m:begChr m:val="("/>
+                        <m:endChr m:val=")"/>
+                        <m:sepChr m:val=""/>
+                        <m:grow/>
+                      </m:dPr>
+                      <m:e>
+                        <m:r>
+                          <m:t>D</m:t>
+                        </m:r>
+                        <m:r>
+                          <m:rPr>
+                            <m:sty m:val="p"/>
+                          </m:rPr>
+                          <m:t>|</m:t>
+                        </m:r>
+                        <m:r>
+                          <m:t>θ</m:t>
+                        </m:r>
+                      </m:e>
+                    </m:d>
+                    <m:r>
+                      <m:rPr>
+                        <m:sty m:val="p"/>
+                      </m:rPr>
+                      <m:t>⋅</m:t>
+                    </m:r>
+                    <m:r>
+                      <m:t>P</m:t>
+                    </m:r>
+                    <m:d>
+                      <m:dPr>
+                        <m:begChr m:val="("/>
+                        <m:endChr m:val=")"/>
+                        <m:sepChr m:val=""/>
+                        <m:grow/>
+                      </m:dPr>
+                      <m:e>
+                        <m:r>
+                          <m:t>θ</m:t>
+                        </m:r>
+                      </m:e>
+                    </m:d>
+                  </m:num>
+                  <m:den>
+                    <m:r>
+                      <m:t>P</m:t>
+                    </m:r>
+                    <m:d>
+                      <m:dPr>
+                        <m:begChr m:val="("/>
+                        <m:endChr m:val=")"/>
+                        <m:sepChr m:val=""/>
+                        <m:grow/>
+                      </m:dPr>
+                      <m:e>
+                        <m:r>
+                          <m:t>D</m:t>
+                        </m:r>
+                      </m:e>
+                    </m:d>
+                  </m:den>
+                </m:f>
+              </m:e>
+            </m:mr>
+            <m:mr>
+              <m:e>
+                <m:r>
+                  <m:rPr>
+                    <m:nor/>
+                    <m:sty m:val="p"/>
+                  </m:rPr>
+                  <m:t>POSTERIOR</m:t>
+                </m:r>
+              </m:e>
+              <m:e>
+                <m:r>
+                  <m:rPr>
+                    <m:sty m:val="p"/>
+                  </m:rPr>
+                  <m:t>=</m:t>
+                </m:r>
+                <m:f>
+                  <m:fPr>
+                    <m:type m:val="bar"/>
+                  </m:fPr>
+                  <m:num>
+                    <m:r>
+                      <m:rPr>
+                        <m:nor/>
+                        <m:sty m:val="p"/>
+                      </m:rPr>
+                      <m:t>LIKELIHOOD</m:t>
+                    </m:r>
+                    <m:r>
+                      <m:rPr>
+                        <m:sty m:val="p"/>
+                      </m:rPr>
+                      <m:t>⋅</m:t>
+                    </m:r>
+                    <m:r>
+                      <m:rPr>
+                        <m:nor/>
+                        <m:sty m:val="p"/>
+                      </m:rPr>
+                      <m:t>PRIOR</m:t>
+                    </m:r>
+                  </m:num>
+                  <m:den>
+                    <m:r>
+                      <m:rPr>
+                        <m:nor/>
+                        <m:sty m:val="p"/>
+                      </m:rPr>
+                      <m:t>EVIDENCE</m:t>
+                    </m:r>
+                  </m:den>
+                </m:f>
+              </m:e>
+            </m:mr>
+          </m:m>
+        </m:oMath>
+      </m:oMathPara>
+    </w:p>
+    <w:p>
+      <w:pPr>
+        <w:pStyle w:val="FirstParagraph"/>
       </w:pPr>
       <w:r>
         <w:t xml:space="preserve">Inspecting this equation, we see that while the prior and likelihood distributions are explicitly defined in the model, the evidence must be estimated. One way to estimate it is through marginalization, which involves integrating the likelihood over the entire prior, and is typically intractable to compute explicitly. One way to conceptualize the evidence is simply as the (unique) constant that allows the posterior to be properly normalized and integrate to one. While a range of techniques have been developed to estimate the evidence, two important techniques that sidestep the issues are Markov chain Monte Carlo (MCMC) and variational inference. For MCMC, the key idea is to note that the relative posterior probability of two different parameters</w:t>
@@ -2056,6 +2349,12 @@
         <w:t xml:space="preserve"> </w:t>
       </w:r>
       <w:r>
+        <w:rPr>
+          <w:rStyle w:val="VerbatimChar"/>
+        </w:rPr>
+        <w:t xml:space="preserve">Stan</w:t>
+      </w:r>
+      <w:r>
         <w:t xml:space="preserve">, called No U-turn sampling (NUTs), tries to dampen these types of unproductive moves.</w:t>
       </w:r>
     </w:p>
@@ -2076,6 +2375,98 @@
         <w:t xml:space="preserve">, describes a general protocol building robust Bayesian models and using them to draw inferences. The main steps involve</w:t>
       </w:r>
     </w:p>
+    <w:p>
+      <w:pPr>
+        <w:numPr>
+          <w:ilvl w:val="0"/>
+          <w:numId w:val="1001"/>
+        </w:numPr>
+        <w:pStyle w:val="Compact"/>
+      </w:pPr>
+      <w:r>
+        <w:t xml:space="preserve">Define and fit a probabilistic model, which combines a</w:t>
+      </w:r>
+      <w:r>
+        <w:t xml:space="preserve"> </w:t>
+      </w:r>
+      <w:r>
+        <w:rPr>
+          <w:iCs/>
+          <w:i/>
+        </w:rPr>
+        <w:t xml:space="preserve">prior</w:t>
+      </w:r>
+      <w:r>
+        <w:t xml:space="preserve"> </w:t>
+      </w:r>
+      <w:r>
+        <w:t xml:space="preserve">distribution over a set of parameters with the data to draw samples from</w:t>
+      </w:r>
+      <w:r>
+        <w:t xml:space="preserve"> </w:t>
+      </w:r>
+      <w:r>
+        <w:rPr>
+          <w:iCs/>
+          <w:i/>
+        </w:rPr>
+        <w:t xml:space="preserve">posterior</w:t>
+      </w:r>
+      <w:r>
+        <w:t xml:space="preserve"> </w:t>
+      </w:r>
+      <w:r>
+        <w:t xml:space="preserve">distribution over the parameters using Hamiltonian Markov chain Monte Carlo.</w:t>
+      </w:r>
+    </w:p>
+    <w:p>
+      <w:pPr>
+        <w:numPr>
+          <w:ilvl w:val="0"/>
+          <w:numId w:val="1001"/>
+        </w:numPr>
+        <w:pStyle w:val="Compact"/>
+      </w:pPr>
+      <w:r>
+        <w:t xml:space="preserve">Check for sampling convergence.</w:t>
+      </w:r>
+    </w:p>
+    <w:p>
+      <w:pPr>
+        <w:numPr>
+          <w:ilvl w:val="0"/>
+          <w:numId w:val="1001"/>
+        </w:numPr>
+        <w:pStyle w:val="Compact"/>
+      </w:pPr>
+      <w:r>
+        <w:t xml:space="preserve">Use prior and posterior predictive checks to evaluate the model specification and fit.</w:t>
+      </w:r>
+    </w:p>
+    <w:p>
+      <w:pPr>
+        <w:numPr>
+          <w:ilvl w:val="0"/>
+          <w:numId w:val="1001"/>
+        </w:numPr>
+        <w:pStyle w:val="Compact"/>
+      </w:pPr>
+      <w:r>
+        <w:t xml:space="preserve">Use cross validation to evaluate the generalizability of the model.</w:t>
+      </w:r>
+    </w:p>
+    <w:p>
+      <w:pPr>
+        <w:numPr>
+          <w:ilvl w:val="0"/>
+          <w:numId w:val="1001"/>
+        </w:numPr>
+        <w:pStyle w:val="Compact"/>
+      </w:pPr>
+      <w:r>
+        <w:t xml:space="preserve">Assess inferences that can be made from the model.</w:t>
+      </w:r>
+    </w:p>
     <w:bookmarkStart w:id="28" w:name="package_design"/>
     <w:p>
       <w:pPr>
@@ -2096,6 +2487,12 @@
         <w:t xml:space="preserve"> </w:t>
       </w:r>
       <w:r>
+        <w:rPr>
+          <w:rStyle w:val="VerbatimChar"/>
+        </w:rPr>
+        <w:t xml:space="preserve">BayesPharma</w:t>
+      </w:r>
+      <w:r>
         <w:t xml:space="preserve"> </w:t>
       </w:r>
       <w:r>
@@ -2105,6 +2502,12 @@
         <w:t xml:space="preserve"> </w:t>
       </w:r>
       <w:r>
+        <w:rPr>
+          <w:rStyle w:val="VerbatimChar"/>
+        </w:rPr>
+        <w:t xml:space="preserve">BayesPharma</w:t>
+      </w:r>
+      <w:r>
         <w:t xml:space="preserve"> </w:t>
       </w:r>
       <w:r>
@@ -2122,6 +2525,12 @@
         <w:t xml:space="preserve"> </w:t>
       </w:r>
       <w:r>
+        <w:rPr>
+          <w:rStyle w:val="VerbatimChar"/>
+        </w:rPr>
+        <w:t xml:space="preserve">BayesPharma</w:t>
+      </w:r>
+      <w:r>
         <w:t xml:space="preserve"> </w:t>
       </w:r>
       <w:r>
@@ -2131,6 +2540,12 @@
         <w:t xml:space="preserve"> </w:t>
       </w:r>
       <w:r>
+        <w:rPr>
+          <w:rStyle w:val="VerbatimChar"/>
+        </w:rPr>
+        <w:t xml:space="preserve">data.frame</w:t>
+      </w:r>
+      <w:r>
         <w:t xml:space="preserve"> </w:t>
       </w:r>
       <w:r>
@@ -2140,6 +2555,12 @@
         <w:t xml:space="preserve"> </w:t>
       </w:r>
       <w:r>
+        <w:rPr>
+          <w:rStyle w:val="VerbatimChar"/>
+        </w:rPr>
+        <w:t xml:space="preserve">drug_id</w:t>
+      </w:r>
+      <w:r>
         <w:t xml:space="preserve"> </w:t>
       </w:r>
       <w:r>
@@ -2149,12 +2570,24 @@
         <w:t xml:space="preserve"> </w:t>
       </w:r>
       <w:r>
+        <w:rPr>
+          <w:rStyle w:val="VerbatimChar"/>
+        </w:rPr>
+        <w:t xml:space="preserve">batch_id</w:t>
+      </w:r>
+      <w:r>
         <w:t xml:space="preserve">. The data is passed to the model function optionally including arguments to customize the formula, prior, initial values, and other arguments to control the model fitting. The</w:t>
       </w:r>
       <w:r>
         <w:t xml:space="preserve"> </w:t>
       </w:r>
       <w:r>
+        <w:rPr>
+          <w:rStyle w:val="VerbatimChar"/>
+        </w:rPr>
+        <w:t xml:space="preserve">BayesPharma</w:t>
+      </w:r>
+      <w:r>
         <w:t xml:space="preserve"> </w:t>
       </w:r>
       <w:r>
@@ -2164,6 +2597,12 @@
         <w:t xml:space="preserve"> </w:t>
       </w:r>
       <w:r>
+        <w:rPr>
+          <w:rStyle w:val="VerbatimChar"/>
+        </w:rPr>
+        <w:t xml:space="preserve">brms::brm()</w:t>
+      </w:r>
+      <w:r>
         <w:t xml:space="preserve"> </w:t>
       </w:r>
       <w:r>
@@ -2173,6 +2612,12 @@
         <w:t xml:space="preserve"> </w:t>
       </w:r>
       <w:r>
+        <w:rPr>
+          <w:rStyle w:val="VerbatimChar"/>
+        </w:rPr>
+        <w:t xml:space="preserve">stan</w:t>
+      </w:r>
+      <w:r>
         <w:t xml:space="preserve"> </w:t>
       </w:r>
       <w:r>
@@ -2180,6 +2625,12 @@
       </w:r>
       <w:r>
         <w:t xml:space="preserve"> </w:t>
+      </w:r>
+      <w:r>
+        <w:rPr>
+          <w:rStyle w:val="VerbatimChar"/>
+        </w:rPr>
+        <w:t xml:space="preserve">brms::brmsfit</w:t>
       </w:r>
       <w:r>
         <w:t xml:space="preserve"> </w:t>
@@ -2223,6 +2674,12 @@
         <w:t xml:space="preserve"> </w:t>
       </w:r>
       <w:r>
+        <w:rPr>
+          <w:rStyle w:val="VerbatimChar"/>
+        </w:rPr>
+        <w:t xml:space="preserve">BayesPharma</w:t>
+      </w:r>
+      <w:r>
         <w:t xml:space="preserve"> </w:t>
       </w:r>
       <w:r>
@@ -2232,10 +2689,22 @@
         <w:t xml:space="preserve"> </w:t>
       </w:r>
       <w:r>
+        <w:rPr>
+          <w:rStyle w:val="VerbatimChar"/>
+        </w:rPr>
+        <w:t xml:space="preserve">brms::brmsformula</w:t>
+      </w:r>
+      <w:r>
         <w:t xml:space="preserve">, which is similar to the formula specification syntax in base R and other R regression modeling packages. A</w:t>
       </w:r>
       <w:r>
         <w:t xml:space="preserve"> </w:t>
+      </w:r>
+      <w:r>
+        <w:rPr>
+          <w:rStyle w:val="VerbatimChar"/>
+        </w:rPr>
+        <w:t xml:space="preserve">brms::brmsformula</w:t>
       </w:r>
       <w:r>
         <w:t xml:space="preserve"> </w:t>
@@ -2294,6 +2763,12 @@
       </w:r>
       <w:r>
         <w:t xml:space="preserve"> </w:t>
+      </w:r>
+      <w:r>
+        <w:rPr>
+          <w:rStyle w:val="VerbatimChar"/>
+        </w:rPr>
+        <w:t xml:space="preserve">response</w:t>
       </w:r>
       <w:r>
         <w:t xml:space="preserve"> </w:t>
@@ -2524,6 +2999,12 @@
         <w:t xml:space="preserve"> </w:t>
       </w:r>
       <w:r>
+        <w:rPr>
+          <w:rStyle w:val="VerbatimChar"/>
+        </w:rPr>
+        <w:t xml:space="preserve">family</w:t>
+      </w:r>
+      <w:r>
         <w:t xml:space="preserve"> </w:t>
       </w:r>
       <w:r>
@@ -2533,12 +3014,24 @@
         <w:t xml:space="preserve"> </w:t>
       </w:r>
       <w:r>
+        <w:rPr>
+          <w:rStyle w:val="VerbatimChar"/>
+        </w:rPr>
+        <w:t xml:space="preserve">family=brms::poissson()</w:t>
+      </w:r>
+      <w:r>
         <w:t xml:space="preserve">. To model more general sampling equations,</w:t>
       </w:r>
       <w:r>
         <w:t xml:space="preserve"> </w:t>
       </w:r>
       <w:r>
+        <w:rPr>
+          <w:rStyle w:val="VerbatimChar"/>
+        </w:rPr>
+        <w:t xml:space="preserve">brms::formula</w:t>
+      </w:r>
+      <w:r>
         <w:t xml:space="preserve"> </w:t>
       </w:r>
       <w:r>
@@ -2548,12 +3041,24 @@
         <w:t xml:space="preserve"> </w:t>
       </w:r>
       <w:r>
+        <w:rPr>
+          <w:rStyle w:val="VerbatimChar"/>
+        </w:rPr>
+        <w:t xml:space="preserve">nl=TRUE</w:t>
+      </w:r>
+      <w:r>
         <w:t xml:space="preserve">, and all model parameters must be explicitly defined. Building on this framework, the</w:t>
       </w:r>
       <w:r>
         <w:t xml:space="preserve"> </w:t>
       </w:r>
       <w:r>
+        <w:rPr>
+          <w:rStyle w:val="VerbatimChar"/>
+        </w:rPr>
+        <w:t xml:space="preserve">brms</w:t>
+      </w:r>
+      <w:r>
         <w:t xml:space="preserve"> </w:t>
       </w:r>
       <w:r>
@@ -2563,12 +3068,21 @@
         <w:t xml:space="preserve"> </w:t>
       </w:r>
       <w:r>
+        <w:t xml:space="preserve">(Bürkner 2017)</w:t>
+      </w:r>
+      <w:r>
         <w:t xml:space="preserve">. The</w:t>
       </w:r>
       <w:r>
         <w:t xml:space="preserve"> </w:t>
       </w:r>
       <w:r>
+        <w:rPr>
+          <w:rStyle w:val="VerbatimChar"/>
+        </w:rPr>
+        <w:t xml:space="preserve">BayesPharma</w:t>
+      </w:r>
+      <w:r>
         <w:t xml:space="preserve"> </w:t>
       </w:r>
       <w:r>
@@ -2578,6 +3092,12 @@
         <w:t xml:space="preserve"> </w:t>
       </w:r>
       <w:r>
+        <w:rPr>
+          <w:rStyle w:val="VerbatimChar"/>
+        </w:rPr>
+        <w:t xml:space="preserve">brms</w:t>
+      </w:r>
+      <w:r>
         <w:t xml:space="preserve"> </w:t>
       </w:r>
       <w:r>
@@ -2587,6 +3107,12 @@
         <w:t xml:space="preserve"> </w:t>
       </w:r>
       <w:r>
+        <w:rPr>
+          <w:rStyle w:val="VerbatimChar"/>
+        </w:rPr>
+        <w:t xml:space="preserve">Stan</w:t>
+      </w:r>
+      <w:r>
         <w:t xml:space="preserve"> </w:t>
       </w:r>
       <w:r>
@@ -3137,6 +3663,12 @@
         <w:t xml:space="preserve"> </w:t>
       </w:r>
       <w:r>
+        <w:rPr>
+          <w:rStyle w:val="VerbatimChar"/>
+        </w:rPr>
+        <w:t xml:space="preserve">data.frame</w:t>
+      </w:r>
+      <w:r>
         <w:t xml:space="preserve"> </w:t>
       </w:r>
       <w:r>
@@ -3164,12 +3696,24 @@
         <w:t xml:space="preserve"> </w:t>
       </w:r>
       <w:r>
+        <w:rPr>
+          <w:rStyle w:val="VerbatimChar"/>
+        </w:rPr>
+        <w:t xml:space="preserve">response</w:t>
+      </w:r>
+      <w:r>
         <w:t xml:space="preserve">, and model specific covariates such as</w:t>
       </w:r>
       <w:r>
         <w:t xml:space="preserve"> </w:t>
       </w:r>
       <w:r>
+        <w:rPr>
+          <w:rStyle w:val="VerbatimChar"/>
+        </w:rPr>
+        <w:t xml:space="preserve">log_dose</w:t>
+      </w:r>
+      <w:r>
         <w:t xml:space="preserve"> </w:t>
       </w:r>
       <w:r>
@@ -3187,12 +3731,24 @@
         <w:t xml:space="preserve"> </w:t>
       </w:r>
       <w:r>
+        <w:rPr>
+          <w:rStyle w:val="VerbatimChar"/>
+        </w:rPr>
+        <w:t xml:space="preserve">dplyr</w:t>
+      </w:r>
+      <w:r>
         <w:t xml:space="preserve">, which can</w:t>
       </w:r>
       <w:r>
         <w:t xml:space="preserve"> </w:t>
       </w:r>
       <w:r>
+        <w:rPr>
+          <w:rStyle w:val="VerbatimChar"/>
+        </w:rPr>
+        <w:t xml:space="preserve">filter</w:t>
+      </w:r>
+      <w:r>
         <w:t xml:space="preserve"> </w:t>
       </w:r>
       <w:r>
@@ -3202,6 +3758,12 @@
         <w:t xml:space="preserve"> </w:t>
       </w:r>
       <w:r>
+        <w:rPr>
+          <w:rStyle w:val="VerbatimChar"/>
+        </w:rPr>
+        <w:t xml:space="preserve">select</w:t>
+      </w:r>
+      <w:r>
         <w:t xml:space="preserve"> </w:t>
       </w:r>
       <w:r>
@@ -3211,6 +3773,12 @@
         <w:t xml:space="preserve"> </w:t>
       </w:r>
       <w:r>
+        <w:rPr>
+          <w:rStyle w:val="VerbatimChar"/>
+        </w:rPr>
+        <w:t xml:space="preserve">mutate</w:t>
+      </w:r>
+      <w:r>
         <w:t xml:space="preserve"> </w:t>
       </w:r>
       <w:r>
@@ -3220,6 +3788,12 @@
         <w:t xml:space="preserve"> </w:t>
       </w:r>
       <w:r>
+        <w:rPr>
+          <w:rStyle w:val="VerbatimChar"/>
+        </w:rPr>
+        <w:t xml:space="preserve">data.frame</w:t>
+      </w:r>
+      <w:r>
         <w:t xml:space="preserve"> </w:t>
       </w:r>
       <w:r>
@@ -3229,12 +3803,24 @@
         <w:t xml:space="preserve"> </w:t>
       </w:r>
       <w:r>
+        <w:rPr>
+          <w:rStyle w:val="VerbatimChar"/>
+        </w:rPr>
+        <w:t xml:space="preserve">left_join</w:t>
+      </w:r>
+      <w:r>
         <w:t xml:space="preserve">. If data is organized, e.g., in plate-layout with multiple observations per-row, the</w:t>
       </w:r>
       <w:r>
         <w:t xml:space="preserve"> </w:t>
       </w:r>
       <w:r>
+        <w:rPr>
+          <w:rStyle w:val="VerbatimChar"/>
+        </w:rPr>
+        <w:t xml:space="preserve">tidyr</w:t>
+      </w:r>
+      <w:r>
         <w:t xml:space="preserve"> </w:t>
       </w:r>
       <w:r>
@@ -3244,6 +3830,12 @@
         <w:t xml:space="preserve"> </w:t>
       </w:r>
       <w:r>
+        <w:rPr>
+          <w:rStyle w:val="VerbatimChar"/>
+        </w:rPr>
+        <w:t xml:space="preserve">pivot_longer</w:t>
+      </w:r>
+      <w:r>
         <w:t xml:space="preserve"> </w:t>
       </w:r>
       <w:r>
@@ -3253,12 +3845,24 @@
         <w:t xml:space="preserve"> </w:t>
       </w:r>
       <w:r>
+        <w:rPr>
+          <w:rStyle w:val="VerbatimChar"/>
+        </w:rPr>
+        <w:t xml:space="preserve">pivot_wider</w:t>
+      </w:r>
+      <w:r>
         <w:t xml:space="preserve">, which can be used to transform the shape of</w:t>
       </w:r>
       <w:r>
         <w:t xml:space="preserve"> </w:t>
       </w:r>
       <w:r>
+        <w:rPr>
+          <w:rStyle w:val="VerbatimChar"/>
+        </w:rPr>
+        <w:t xml:space="preserve">data.frame</w:t>
+      </w:r>
+      <w:r>
         <w:t xml:space="preserve"> </w:t>
       </w:r>
       <w:r>
@@ -3268,6 +3872,12 @@
         <w:t xml:space="preserve"> </w:t>
       </w:r>
       <w:r>
+        <w:rPr>
+          <w:rStyle w:val="VerbatimChar"/>
+        </w:rPr>
+        <w:t xml:space="preserve">stringr</w:t>
+      </w:r>
+      <w:r>
         <w:t xml:space="preserve"> </w:t>
       </w:r>
       <w:r>
@@ -3277,6 +3887,12 @@
         <w:t xml:space="preserve"> </w:t>
       </w:r>
       <w:r>
+        <w:rPr>
+          <w:rStyle w:val="VerbatimChar"/>
+        </w:rPr>
+        <w:t xml:space="preserve">ggplots2</w:t>
+      </w:r>
+      <w:r>
         <w:t xml:space="preserve"> </w:t>
       </w:r>
       <w:r>
@@ -4120,6 +4736,13 @@
       <w:pPr>
         <w:pStyle w:val="FirstParagraph"/>
       </w:pPr>
+      <w:r>
+        <w:rPr>
+          <w:bCs/>
+          <w:b/>
+        </w:rPr>
+        <w:t xml:space="preserve">Prior</w:t>
+      </w:r>
       <w:r>
         <w:t xml:space="preserve">: A key principle of Bayesian models is that they require specifying priors. For newcomers, understanding how to determine how they should be specified and justified tends to be one of the more challenging parts of the modeling process. From a practical perspective priors can be thought of as just defining a weighted region of parameter space over which to optimize the model to best fit the data. In particular, the more compact and closely aligned the priors are with the data, the easier it is for the model to fit the data. So for setting up and getting started with a new model fit, it is best to give as strong (more constrained) of priors as possible. From a scientific perspective, priors and posterior distributions can be interpreted as capturing the uncertainty in parameters before and after observing the data. So, from this perspective, weaker (less constrained) priors are preferred in order to</w:t>
       </w:r>
@@ -4159,6 +4782,12 @@
         <w:t xml:space="preserve"> </w:t>
       </w:r>
       <w:r>
+        <w:rPr>
+          <w:rStyle w:val="VerbatimChar"/>
+        </w:rPr>
+        <w:t xml:space="preserve">Stan</w:t>
+      </w:r>
+      <w:r>
         <w:t xml:space="preserve"> </w:t>
       </w:r>
       <w:r>
@@ -4174,6 +4803,12 @@
         <w:t xml:space="preserve"> </w:t>
       </w:r>
       <w:r>
+        <w:rPr>
+          <w:rStyle w:val="VerbatimChar"/>
+        </w:rPr>
+        <w:t xml:space="preserve">BayesPharma</w:t>
+      </w:r>
+      <w:r>
         <w:t xml:space="preserve"> </w:t>
       </w:r>
       <w:r>
@@ -4183,6 +4818,12 @@
         <w:t xml:space="preserve"> </w:t>
       </w:r>
       <w:r>
+        <w:rPr>
+          <w:rStyle w:val="VerbatimChar"/>
+        </w:rPr>
+        <w:t xml:space="preserve">BayesPharma</w:t>
+      </w:r>
+      <w:r>
         <w:t xml:space="preserve"> </w:t>
       </w:r>
       <w:r>
@@ -4721,6 +5362,12 @@
         <w:t xml:space="preserve"> </w:t>
       </w:r>
       <w:r>
+        <w:rPr>
+          <w:rStyle w:val="VerbatimChar"/>
+        </w:rPr>
+        <w:t xml:space="preserve">brms::prior</w:t>
+      </w:r>
+      <w:r>
         <w:t xml:space="preserve"> </w:t>
       </w:r>
       <w:r>
@@ -4728,6 +5375,12 @@
       </w:r>
       <w:r>
         <w:t xml:space="preserve"> </w:t>
+      </w:r>
+      <w:r>
+        <w:rPr>
+          <w:rStyle w:val="VerbatimChar"/>
+        </w:rPr>
+        <w:t xml:space="preserve">Stan</w:t>
       </w:r>
       <w:r>
         <w:t xml:space="preserve"> </w:t>
@@ -4753,6 +5406,12 @@
         <w:t xml:space="preserve"> </w:t>
       </w:r>
       <w:r>
+        <w:rPr>
+          <w:rStyle w:val="VerbatimChar"/>
+        </w:rPr>
+        <w:t xml:space="preserve">Stan</w:t>
+      </w:r>
+      <w:r>
         <w:t xml:space="preserve"> </w:t>
       </w:r>
       <w:r>
@@ -4762,6 +5421,12 @@
         <w:t xml:space="preserve"> </w:t>
       </w:r>
       <w:r>
+        <w:rPr>
+          <w:rStyle w:val="VerbatimChar"/>
+        </w:rPr>
+        <w:t xml:space="preserve">nlpar</w:t>
+      </w:r>
+      <w:r>
         <w:t xml:space="preserve"> </w:t>
       </w:r>
       <w:r>
@@ -4771,6 +5436,12 @@
         <w:t xml:space="preserve"> </w:t>
       </w:r>
       <w:r>
+        <w:rPr>
+          <w:rStyle w:val="VerbatimChar"/>
+        </w:rPr>
+        <w:t xml:space="preserve">ub</w:t>
+      </w:r>
+      <w:r>
         <w:t xml:space="preserve"> </w:t>
       </w:r>
       <w:r>
@@ -4780,6 +5451,12 @@
         <w:t xml:space="preserve"> </w:t>
       </w:r>
       <w:r>
+        <w:rPr>
+          <w:rStyle w:val="VerbatimChar"/>
+        </w:rPr>
+        <w:t xml:space="preserve">lb</w:t>
+      </w:r>
+      <w:r>
         <w:t xml:space="preserve"> </w:t>
       </w:r>
       <w:r>
@@ -4789,6 +5466,12 @@
         <w:t xml:space="preserve"> </w:t>
       </w:r>
       <w:r>
+        <w:rPr>
+          <w:rStyle w:val="VerbatimChar"/>
+        </w:rPr>
+        <w:t xml:space="preserve">BayesPharma</w:t>
+      </w:r>
+      <w:r>
         <w:t xml:space="preserve"> </w:t>
       </w:r>
       <w:r>
@@ -4800,6 +5483,13 @@
         <w:pStyle w:val="BodyText"/>
       </w:pPr>
       <w:r>
+        <w:rPr>
+          <w:bCs/>
+          <w:b/>
+        </w:rPr>
+        <w:t xml:space="preserve">Init</w:t>
+      </w:r>
+      <w:r>
         <w:t xml:space="preserve">: To estimate the posterior distribution using markov chain Monte Carlo sampling, initial parameters values must be given. From these initial parameters, the parameters are simulated in multiple independent chains in such a way that they converge to a sample from the posterior distribution. The initial parameter values should be in a feasible region of parameter space to get the simulation to rapidly mix.</w:t>
       </w:r>
       <w:r>
@@ -4810,6 +5500,12 @@
       </w:r>
       <w:r>
         <w:t xml:space="preserve"> </w:t>
+      </w:r>
+      <w:r>
+        <w:rPr>
+          <w:rStyle w:val="VerbatimChar"/>
+        </w:rPr>
+        <w:t xml:space="preserve">BayesPharma</w:t>
       </w:r>
       <w:r>
         <w:t xml:space="preserve"> </w:t>
@@ -5190,6 +5886,7 @@
         <w:tblStyle w:val="Table"/>
         <w:tblW w:type="pct" w:w="5000"/>
         <w:tblLook w:firstRow="1" w:lastRow="0" w:firstColumn="0" w:lastColumn="0" w:noHBand="0" w:noVBand="0" w:val="0020"/>
+        <w:jc w:val="start"/>
       </w:tblPr>
       <w:tblGrid>
         <w:gridCol w:w="583"/>
@@ -5813,9 +6510,15 @@
       </w:r>
       <w:r>
         <w:rPr>
-          <w:rStyle w:val="NormalTok"/>
-        </w:rPr>
-        <w:t xml:space="preserve">sigmoid_stanvar)</w:t>
+          <w:rStyle w:val="FunctionTok"/>
+        </w:rPr>
+        <w:t xml:space="preserve">sigmoid_stanvar</w:t>
+      </w:r>
+      <w:r>
+        <w:rPr>
+          <w:rStyle w:val="NormalTok"/>
+        </w:rPr>
+        <w:t xml:space="preserve">())</w:t>
       </w:r>
       <w:r>
         <w:br/>
@@ -5923,6 +6626,13 @@
         <w:pStyle w:val="FirstParagraph"/>
       </w:pPr>
       <w:r>
+        <w:rPr>
+          <w:bCs/>
+          <w:b/>
+        </w:rPr>
+        <w:t xml:space="preserve">Model Evaluation</w:t>
+      </w:r>
+      <w:r>
         <w:t xml:space="preserve">: To evaluate the model fit involves evaluating the quality of the parameter estimation.</w:t>
       </w:r>
     </w:p>
@@ -5931,10 +6641,23 @@
         <w:pStyle w:val="BodyText"/>
       </w:pPr>
       <w:r>
+        <w:rPr>
+          <w:bCs/>
+          <w:b/>
+        </w:rPr>
+        <w:t xml:space="preserve">Convergence</w:t>
+      </w:r>
+      <w:r>
         <w:t xml:space="preserve">:</w:t>
       </w:r>
       <w:r>
         <w:t xml:space="preserve"> </w:t>
+      </w:r>
+      <w:r>
+        <w:rPr>
+          <w:rStyle w:val="VerbatimChar"/>
+        </w:rPr>
+        <w:t xml:space="preserve">Stan</w:t>
       </w:r>
       <w:r>
         <w:t xml:space="preserve"> </w:t>
@@ -5986,12 +6709,25 @@
         <w:pStyle w:val="BodyText"/>
       </w:pPr>
       <w:r>
+        <w:rPr>
+          <w:bCs/>
+          <w:b/>
+        </w:rPr>
+        <w:t xml:space="preserve">Prior and Posterior Predictive Checks</w:t>
+      </w:r>
+      <w:r>
         <w:t xml:space="preserve">: A key strategy in developing and checking the quality of a model, is to sample from the prior and posterior distributions and visualize the resulting outcomes. In sampling from the prior, the goal is to make sure that the resulting distributions are consistent with the scientific understanding of the model. For example, if the collected data are counts, but the default Normal distribution family is used, then since the Normal distribution has infinite support, the prior model may generate samples with negative counts, which doesn’t make sense. Seeing these negative counts would motivate using either a family bounded below by zero, or setting a lower bound of zero by setting</w:t>
       </w:r>
       <w:r>
         <w:t xml:space="preserve"> </w:t>
       </w:r>
       <w:r>
+        <w:rPr>
+          <w:rStyle w:val="VerbatimChar"/>
+        </w:rPr>
+        <w:t xml:space="preserve">lb = 0</w:t>
+      </w:r>
+      <w:r>
         <w:t xml:space="preserve"> </w:t>
       </w:r>
       <w:r>
@@ -6011,12 +6747,25 @@
         <w:pStyle w:val="BodyText"/>
       </w:pPr>
       <w:r>
+        <w:rPr>
+          <w:bCs/>
+          <w:b/>
+        </w:rPr>
+        <w:t xml:space="preserve">Model Selection</w:t>
+      </w:r>
+      <w:r>
         <w:t xml:space="preserve">: A general modeling strategy is to begin with simpler models and incrementally increase model complexity to handle nuance as needed. Simpler models are not only easier to interpret, but given a simple model and complex model that explain the data equally, Occam’s razor says that the simplier model should be preferred, in part because it is more likely to generalize to unseen contexts. Evaluating model fit while taking into account model complexity is non-trivial for non-Bayesian models and can be done in ad-hoc ways through the number of parameters, deviance scores etc. However, for Bayesian models, explicitly modeling the model uncertainty gives a principled approach by measuring the marginal likelihood of the data given the model, quantified by expected log-posterior density (ELPD) of held out data. Instead of splitting the data in to train/test split, k-fold or leave-one-out (LOO) cross-validation can be used, where the model is fit to portion of the data and the ELPD is measured on the rest, across multiple partitions. Re-fitting the model for each data-point is computationally intensive, but it can be shown that it can be approximated through Pareto Smoothed Importance Sampling (PSIS) and is implemented in the</w:t>
       </w:r>
       <w:r>
         <w:t xml:space="preserve"> </w:t>
       </w:r>
       <w:r>
+        <w:rPr>
+          <w:rStyle w:val="VerbatimChar"/>
+        </w:rPr>
+        <w:t xml:space="preserve">loo</w:t>
+      </w:r>
+      <w:r>
         <w:t xml:space="preserve"> </w:t>
       </w:r>
       <w:r>
@@ -6035,6 +6784,12 @@
         <w:t xml:space="preserve"> </w:t>
       </w:r>
       <w:r>
+        <w:rPr>
+          <w:rStyle w:val="VerbatimChar"/>
+        </w:rPr>
+        <w:t xml:space="preserve">BayesPharma</w:t>
+      </w:r>
+      <w:r>
         <w:t xml:space="preserve"> </w:t>
       </w:r>
       <w:r>
@@ -6044,6 +6799,12 @@
         <w:t xml:space="preserve"> </w:t>
       </w:r>
       <w:r>
+        <w:rPr>
+          <w:rStyle w:val="VerbatimChar"/>
+        </w:rPr>
+        <w:t xml:space="preserve">loo</w:t>
+      </w:r>
+      <w:r>
         <w:t xml:space="preserve"> </w:t>
       </w:r>
       <w:r>
@@ -6051,6 +6812,12 @@
       </w:r>
       <w:r>
         <w:t xml:space="preserve"> </w:t>
+      </w:r>
+      <w:r>
+        <w:rPr>
+          <w:rStyle w:val="VerbatimChar"/>
+        </w:rPr>
+        <w:t xml:space="preserve">model$criteria$loo</w:t>
       </w:r>
       <w:r>
         <w:t xml:space="preserve"> </w:t>
@@ -6079,6 +6846,12 @@
         <w:t xml:space="preserve"> </w:t>
       </w:r>
       <w:r>
+        <w:rPr>
+          <w:rStyle w:val="VerbatimChar"/>
+        </w:rPr>
+        <w:t xml:space="preserve">brms::loo_compare(model1, model2, ...)</w:t>
+      </w:r>
+      <w:r>
         <w:t xml:space="preserve">, will give rank the models based their their ELPD. See the case-studies for concrete examples. An alternative strategy to compare models is to use Bayesian Model Averaging (BMA), where multiple models are fit separately and then averaged depending on their ability to explain the data. The models that receive weights greater than zero contribute to explaining the overall data distribution.</w:t>
       </w:r>
     </w:p>
@@ -6086,6 +6859,13 @@
       <w:pPr>
         <w:pStyle w:val="BodyText"/>
       </w:pPr>
+      <w:r>
+        <w:rPr>
+          <w:bCs/>
+          <w:b/>
+        </w:rPr>
+        <w:t xml:space="preserve">Hypothesis Testing</w:t>
+      </w:r>
       <w:r>
         <w:t xml:space="preserve">: After models have been fit and selected, the posterior distribution can be used to test hypotheses. For example, to test if one parameter is greater than another, the fraction of samples from the posterior in which the condition is true can be interpreted as a p-value.</w:t>
       </w:r>
@@ -6107,7 +6887,7 @@
     <w:bookmarkEnd w:id="27"/>
     <w:bookmarkEnd w:id="28"/>
     <w:bookmarkEnd w:id="29"/>
-    <w:bookmarkStart w:id="180" w:name="case-studies"/>
+    <w:bookmarkStart w:id="189" w:name="case-studies"/>
     <w:p>
       <w:pPr>
         <w:pStyle w:val="Heading1"/>
@@ -6121,10 +6901,52 @@
         <w:pStyle w:val="FirstParagraph"/>
       </w:pPr>
       <w:r>
-        <w:t xml:space="preserve">In this section we will consider several models as case studies: the sigmoidal hill model in #{sec:hill}, the MuSyC synergy model in {#sec:MuSyC}, Michaelis-Menten enzyme progress curve in #{sec:michaelis_menten}. For each we will implement it, and apply it to example data by fitting different models and then we will compare the models based on their fit of the data and inferences that can be made.</w:t>
-      </w:r>
-    </w:p>
-    <w:bookmarkStart w:id="51" w:name="hill"/>
+        <w:t xml:space="preserve">In this section we will consider several models as case studies: the sigmoidal hill model in</w:t>
+      </w:r>
+      <w:r>
+        <w:t xml:space="preserve"> </w:t>
+      </w:r>
+      <w:hyperlink w:anchor="sec-hill">
+        <w:r>
+          <w:rPr>
+            <w:rStyle w:val="Hyperlink"/>
+          </w:rPr>
+          <w:t xml:space="preserve">Section 1.1</w:t>
+        </w:r>
+      </w:hyperlink>
+      <w:r>
+        <w:t xml:space="preserve">, the MuSyC synergy model in</w:t>
+      </w:r>
+      <w:r>
+        <w:t xml:space="preserve"> </w:t>
+      </w:r>
+      <w:hyperlink w:anchor="sec-MuSyC">
+        <w:r>
+          <w:rPr>
+            <w:rStyle w:val="Hyperlink"/>
+          </w:rPr>
+          <w:t xml:space="preserve">Section 1.3</w:t>
+        </w:r>
+      </w:hyperlink>
+      <w:r>
+        <w:t xml:space="preserve">}, Michaelis-Menten enzyme progress curve in</w:t>
+      </w:r>
+      <w:r>
+        <w:t xml:space="preserve"> </w:t>
+      </w:r>
+      <w:hyperlink w:anchor="sec-michaelis_menten">
+        <w:r>
+          <w:rPr>
+            <w:rStyle w:val="Hyperlink"/>
+          </w:rPr>
+          <w:t xml:space="preserve">Section 1.4</w:t>
+        </w:r>
+      </w:hyperlink>
+      <w:r>
+        <w:t xml:space="preserve">}. For each we will implement it, and apply it to example data by fitting different models and then we will compare the models based on their fit of the data and inferences that can be made.</w:t>
+      </w:r>
+    </w:p>
+    <w:bookmarkStart w:id="51" w:name="sec-hill"/>
     <w:p>
       <w:pPr>
         <w:pStyle w:val="Heading2"/>
@@ -6150,6 +6972,12 @@
         <w:t xml:space="preserve"> </w:t>
       </w:r>
       <w:r>
+        <w:rPr>
+          <w:rStyle w:val="VerbatimChar"/>
+        </w:rPr>
+        <w:t xml:space="preserve">BayesPharma</w:t>
+      </w:r>
+      <w:r>
         <w:t xml:space="preserve"> </w:t>
       </w:r>
       <w:r>
@@ -6203,6 +7031,12 @@
         <w:t xml:space="preserve"> </w:t>
       </w:r>
       <w:r>
+        <w:rPr>
+          <w:rStyle w:val="VerbatimChar"/>
+        </w:rPr>
+        <w:t xml:space="preserve">drc</w:t>
+      </w:r>
+      <w:r>
         <w:t xml:space="preserve"> </w:t>
       </w:r>
       <w:r>
@@ -6259,6 +7093,12 @@
         <w:t xml:space="preserve"> </w:t>
       </w:r>
       <w:r>
+        <w:rPr>
+          <w:rStyle w:val="VerbatimChar"/>
+        </w:rPr>
+        <w:t xml:space="preserve">BayesPharma</w:t>
+      </w:r>
+      <w:r>
         <w:t xml:space="preserve"> </w:t>
       </w:r>
       <w:r>
@@ -6274,6 +7114,12 @@
         <w:t xml:space="preserve"> </w:t>
       </w:r>
       <w:r>
+        <w:rPr>
+          <w:rStyle w:val="VerbatimChar"/>
+        </w:rPr>
+        <w:t xml:space="preserve">100</w:t>
+      </w:r>
+      <w:r>
         <w:t xml:space="preserve"> </w:t>
       </w:r>
       <w:r>
@@ -6315,6 +7161,12 @@
         <w:t xml:space="preserve"> </w:t>
       </w:r>
       <w:r>
+        <w:rPr>
+          <w:rStyle w:val="VerbatimChar"/>
+        </w:rPr>
+        <w:t xml:space="preserve">100</w:t>
+      </w:r>
+      <w:r>
         <w:t xml:space="preserve"> </w:t>
       </w:r>
       <w:r>
@@ -6324,12 +7176,24 @@
         <w:t xml:space="preserve"> </w:t>
       </w:r>
       <w:r>
+        <w:rPr>
+          <w:rStyle w:val="VerbatimChar"/>
+        </w:rPr>
+        <w:t xml:space="preserve">ic50</w:t>
+      </w:r>
+      <w:r>
         <w:t xml:space="preserve">,</w:t>
       </w:r>
       <w:r>
         <w:t xml:space="preserve"> </w:t>
       </w:r>
       <w:r>
+        <w:rPr>
+          <w:rStyle w:val="VerbatimChar"/>
+        </w:rPr>
+        <w:t xml:space="preserve">hill</w:t>
+      </w:r>
+      <w:r>
         <w:t xml:space="preserve"> </w:t>
       </w:r>
       <w:r>
@@ -6337,6 +7201,12 @@
       </w:r>
       <w:r>
         <w:t xml:space="preserve"> </w:t>
+      </w:r>
+      <w:r>
+        <w:rPr>
+          <w:rStyle w:val="VerbatimChar"/>
+        </w:rPr>
+        <w:t xml:space="preserve">bottom</w:t>
       </w:r>
       <w:r>
         <w:t xml:space="preserve"> </w:t>
@@ -6870,6 +7740,7 @@
         <w:tblStyle w:val="Table"/>
         <w:tblW w:type="pct" w:w="5000"/>
         <w:tblLook w:firstRow="0" w:lastRow="0" w:firstColumn="0" w:lastColumn="0" w:noHBand="0" w:noVBand="0" w:val="0000"/>
+        <w:jc w:val="start"/>
       </w:tblPr>
       <w:tblGrid>
         <w:gridCol w:w="7920"/>
@@ -6879,7 +7750,6 @@
           <w:tcPr/>
           <w:p>
             <w:pPr>
-              <w:pStyle w:val="Figure"/>
               <w:jc w:val="center"/>
             </w:pPr>
             <w:r>
@@ -6952,6 +7822,12 @@
         <w:t xml:space="preserve"> </w:t>
       </w:r>
       <w:r>
+        <w:rPr>
+          <w:rStyle w:val="VerbatimChar"/>
+        </w:rPr>
+        <w:t xml:space="preserve">Stan</w:t>
+      </w:r>
+      <w:r>
         <w:t xml:space="preserve"> </w:t>
       </w:r>
       <w:r>
@@ -6973,22 +7849,46 @@
         <w:t xml:space="preserve"> </w:t>
       </w:r>
       <w:r>
+        <w:rPr>
+          <w:rStyle w:val="VerbatimChar"/>
+        </w:rPr>
+        <w:t xml:space="preserve">ec50 = -9</w:t>
+      </w:r>
+      <w:r>
         <w:t xml:space="preserve">,</w:t>
       </w:r>
       <w:r>
         <w:t xml:space="preserve"> </w:t>
       </w:r>
       <w:r>
+        <w:rPr>
+          <w:rStyle w:val="VerbatimChar"/>
+        </w:rPr>
+        <w:t xml:space="preserve">hill = -1</w:t>
+      </w:r>
+      <w:r>
         <w:t xml:space="preserve">,</w:t>
       </w:r>
       <w:r>
         <w:t xml:space="preserve"> </w:t>
       </w:r>
       <w:r>
+        <w:rPr>
+          <w:rStyle w:val="VerbatimChar"/>
+        </w:rPr>
+        <w:t xml:space="preserve">top = 100</w:t>
+      </w:r>
+      <w:r>
         <w:t xml:space="preserve">,</w:t>
       </w:r>
       <w:r>
         <w:t xml:space="preserve"> </w:t>
+      </w:r>
+      <w:r>
+        <w:rPr>
+          <w:rStyle w:val="VerbatimChar"/>
+        </w:rPr>
+        <w:t xml:space="preserve">bottom = 0</w:t>
       </w:r>
       <w:r>
         <w:t xml:space="preserve">.</w:t>
@@ -7252,6 +8152,12 @@
         <w:t xml:space="preserve"> </w:t>
       </w:r>
       <w:r>
+        <w:rPr>
+          <w:rStyle w:val="VerbatimChar"/>
+        </w:rPr>
+        <w:t xml:space="preserve">brms</w:t>
+      </w:r>
+      <w:r>
         <w:t xml:space="preserve"> </w:t>
       </w:r>
       <w:r>
@@ -7285,6 +8191,12 @@
         <w:t xml:space="preserve"> </w:t>
       </w:r>
       <w:r>
+        <w:rPr>
+          <w:rStyle w:val="VerbatimChar"/>
+        </w:rPr>
+        <w:t xml:space="preserve">0 +</w:t>
+      </w:r>
+      <w:r>
         <w:t xml:space="preserve"> </w:t>
       </w:r>
       <w:r>
@@ -7300,6 +8212,12 @@
         <w:t xml:space="preserve"> </w:t>
       </w:r>
       <w:r>
+        <w:rPr>
+          <w:rStyle w:val="VerbatimChar"/>
+        </w:rPr>
+        <w:t xml:space="preserve">73</w:t>
+      </w:r>
+      <w:r>
         <w:t xml:space="preserve"> </w:t>
       </w:r>
       <w:r>
@@ -7309,6 +8227,12 @@
         <w:t xml:space="preserve"> </w:t>
       </w:r>
       <w:r>
+        <w:rPr>
+          <w:rStyle w:val="VerbatimChar"/>
+        </w:rPr>
+        <w:t xml:space="preserve">4</w:t>
+      </w:r>
+      <w:r>
         <w:t xml:space="preserve"> </w:t>
       </w:r>
       <w:r>
@@ -7318,6 +8242,12 @@
         <w:t xml:space="preserve"> </w:t>
       </w:r>
       <w:r>
+        <w:rPr>
+          <w:rStyle w:val="VerbatimChar"/>
+        </w:rPr>
+        <w:t xml:space="preserve">8000</w:t>
+      </w:r>
+      <w:r>
         <w:t xml:space="preserve"> </w:t>
       </w:r>
       <w:r>
@@ -7327,6 +8257,12 @@
         <w:t xml:space="preserve"> </w:t>
       </w:r>
       <w:r>
+        <w:rPr>
+          <w:rStyle w:val="VerbatimChar"/>
+        </w:rPr>
+        <w:t xml:space="preserve">4000</w:t>
+      </w:r>
+      <w:r>
         <w:t xml:space="preserve"> </w:t>
       </w:r>
       <w:r>
@@ -7354,6 +8290,12 @@
         <w:t xml:space="preserve"> </w:t>
       </w:r>
       <w:r>
+        <w:rPr>
+          <w:rStyle w:val="VerbatimChar"/>
+        </w:rPr>
+        <w:t xml:space="preserve">500</w:t>
+      </w:r>
+      <w:r>
         <w:t xml:space="preserve"> </w:t>
       </w:r>
       <w:r>
@@ -7485,106 +8427,106 @@
         <w:rPr>
           <w:rStyle w:val="VerbatimChar"/>
         </w:rPr>
-        <w:t xml:space="preserve">ic50_substance_idBTRX_335140      -8.84      0.20    -9.20    -8.40 1.00    13542     8700</w:t>
-      </w:r>
-      <w:r>
-        <w:br/>
-      </w:r>
-      <w:r>
-        <w:rPr>
-          <w:rStyle w:val="VerbatimChar"/>
-        </w:rPr>
-        <w:t xml:space="preserve">ic50_substance_idBTRX_395750      -8.24      0.41    -8.92    -7.37 1.00    11435     5487</w:t>
-      </w:r>
-      <w:r>
-        <w:br/>
-      </w:r>
-      <w:r>
-        <w:rPr>
-          <w:rStyle w:val="VerbatimChar"/>
-        </w:rPr>
-        <w:t xml:space="preserve">ic50_substance_idJNJ              -9.15      0.32    -9.77    -8.51 1.00    15085     9371</w:t>
-      </w:r>
-      <w:r>
-        <w:br/>
-      </w:r>
-      <w:r>
-        <w:rPr>
-          <w:rStyle w:val="VerbatimChar"/>
-        </w:rPr>
-        <w:t xml:space="preserve">ic50_substance_idPF               -6.15      1.06    -7.64    -3.33 1.00     8184     4927</w:t>
-      </w:r>
-      <w:r>
-        <w:br/>
-      </w:r>
-      <w:r>
-        <w:rPr>
-          <w:rStyle w:val="VerbatimChar"/>
-        </w:rPr>
-        <w:t xml:space="preserve">hill_substance_idBTRX_335140      -1.47      0.61    -2.92    -0.58 1.00    14622    11291</w:t>
-      </w:r>
-      <w:r>
-        <w:br/>
-      </w:r>
-      <w:r>
-        <w:rPr>
-          <w:rStyle w:val="VerbatimChar"/>
-        </w:rPr>
-        <w:t xml:space="preserve">hill_substance_idBTRX_395750      -0.89      0.49    -2.17    -0.26 1.00    10926     6320</w:t>
-      </w:r>
-      <w:r>
-        <w:br/>
-      </w:r>
-      <w:r>
-        <w:rPr>
-          <w:rStyle w:val="VerbatimChar"/>
-        </w:rPr>
-        <w:t xml:space="preserve">hill_substance_idJNJ              -1.01      0.51    -2.38    -0.40 1.00    14262    10996</w:t>
-      </w:r>
-      <w:r>
-        <w:br/>
-      </w:r>
-      <w:r>
-        <w:rPr>
-          <w:rStyle w:val="VerbatimChar"/>
-        </w:rPr>
-        <w:t xml:space="preserve">hill_substance_idPF               -0.31      0.25    -0.93    -0.03 1.00     7332     5246</w:t>
-      </w:r>
-      <w:r>
-        <w:br/>
-      </w:r>
-      <w:r>
-        <w:rPr>
-          <w:rStyle w:val="VerbatimChar"/>
-        </w:rPr>
-        <w:t xml:space="preserve">bottom_substance_idBTRX_335140    -0.00      0.50    -0.99     0.98 1.00    16477    11542</w:t>
-      </w:r>
-      <w:r>
-        <w:br/>
-      </w:r>
-      <w:r>
-        <w:rPr>
-          <w:rStyle w:val="VerbatimChar"/>
-        </w:rPr>
-        <w:t xml:space="preserve">bottom_substance_idBTRX_395750     0.02      0.50    -0.94     0.99 1.00    19064    12423</w:t>
-      </w:r>
-      <w:r>
-        <w:br/>
-      </w:r>
-      <w:r>
-        <w:rPr>
-          <w:rStyle w:val="VerbatimChar"/>
-        </w:rPr>
-        <w:t xml:space="preserve">bottom_substance_idJNJ            -0.01      0.50    -0.99     0.97 1.00    17501    11293</w:t>
-      </w:r>
-      <w:r>
-        <w:br/>
-      </w:r>
-      <w:r>
-        <w:rPr>
-          <w:rStyle w:val="VerbatimChar"/>
-        </w:rPr>
-        <w:t xml:space="preserve">bottom_substance_idPF              0.01      0.50    -0.97     0.98 1.00    18273    12265</w:t>
+        <w:t xml:space="preserve">ic50_substance_idBTRX_335140      -8.84      0.20    -9.19    -8.40 1.00    13473     8514</w:t>
+      </w:r>
+      <w:r>
+        <w:br/>
+      </w:r>
+      <w:r>
+        <w:rPr>
+          <w:rStyle w:val="VerbatimChar"/>
+        </w:rPr>
+        <w:t xml:space="preserve">ic50_substance_idBTRX_395750      -8.24      0.45    -8.91    -7.41 1.00    10230     5212</w:t>
+      </w:r>
+      <w:r>
+        <w:br/>
+      </w:r>
+      <w:r>
+        <w:rPr>
+          <w:rStyle w:val="VerbatimChar"/>
+        </w:rPr>
+        <w:t xml:space="preserve">ic50_substance_idJNJ              -9.15      0.32    -9.76    -8.50 1.00    14299    10633</w:t>
+      </w:r>
+      <w:r>
+        <w:br/>
+      </w:r>
+      <w:r>
+        <w:rPr>
+          <w:rStyle w:val="VerbatimChar"/>
+        </w:rPr>
+        <w:t xml:space="preserve">ic50_substance_idPF               -6.16      1.07    -7.68    -3.35 1.00     8515     5579</w:t>
+      </w:r>
+      <w:r>
+        <w:br/>
+      </w:r>
+      <w:r>
+        <w:rPr>
+          <w:rStyle w:val="VerbatimChar"/>
+        </w:rPr>
+        <w:t xml:space="preserve">hill_substance_idBTRX_335140      -1.46      0.59    -2.88    -0.59 1.00    14861    10852</w:t>
+      </w:r>
+      <w:r>
+        <w:br/>
+      </w:r>
+      <w:r>
+        <w:rPr>
+          <w:rStyle w:val="VerbatimChar"/>
+        </w:rPr>
+        <w:t xml:space="preserve">hill_substance_idBTRX_395750      -0.90      0.51    -2.26    -0.26 1.00    10030     5245</w:t>
+      </w:r>
+      <w:r>
+        <w:br/>
+      </w:r>
+      <w:r>
+        <w:rPr>
+          <w:rStyle w:val="VerbatimChar"/>
+        </w:rPr>
+        <w:t xml:space="preserve">hill_substance_idJNJ              -1.01      0.51    -2.39    -0.40 1.00    14591    11599</w:t>
+      </w:r>
+      <w:r>
+        <w:br/>
+      </w:r>
+      <w:r>
+        <w:rPr>
+          <w:rStyle w:val="VerbatimChar"/>
+        </w:rPr>
+        <w:t xml:space="preserve">hill_substance_idPF               -0.31      0.25    -0.92    -0.03 1.00     8333     6175</w:t>
+      </w:r>
+      <w:r>
+        <w:br/>
+      </w:r>
+      <w:r>
+        <w:rPr>
+          <w:rStyle w:val="VerbatimChar"/>
+        </w:rPr>
+        <w:t xml:space="preserve">bottom_substance_idBTRX_335140     0.00      0.50    -0.97     0.98 1.00    17655    11077</w:t>
+      </w:r>
+      <w:r>
+        <w:br/>
+      </w:r>
+      <w:r>
+        <w:rPr>
+          <w:rStyle w:val="VerbatimChar"/>
+        </w:rPr>
+        <w:t xml:space="preserve">bottom_substance_idBTRX_395750     0.01      0.50    -0.97     1.00 1.00    16946    10718</w:t>
+      </w:r>
+      <w:r>
+        <w:br/>
+      </w:r>
+      <w:r>
+        <w:rPr>
+          <w:rStyle w:val="VerbatimChar"/>
+        </w:rPr>
+        <w:t xml:space="preserve">bottom_substance_idJNJ            -0.00      0.50    -0.98     0.98 1.00    18840    11775</w:t>
+      </w:r>
+      <w:r>
+        <w:br/>
+      </w:r>
+      <w:r>
+        <w:rPr>
+          <w:rStyle w:val="VerbatimChar"/>
+        </w:rPr>
+        <w:t xml:space="preserve">bottom_substance_idPF              0.00      0.50    -0.99     0.98 1.00    17637    11034</w:t>
       </w:r>
       <w:r>
         <w:br/>
@@ -7650,7 +8592,7 @@
         <w:rPr>
           <w:rStyle w:val="VerbatimChar"/>
         </w:rPr>
-        <w:t xml:space="preserve">sigma    32.16      2.88    27.15    38.42 1.00    15048    12016</w:t>
+        <w:t xml:space="preserve">sigma    32.15      2.86    27.17    38.47 1.00    13145    10225</w:t>
       </w:r>
       <w:r>
         <w:br/>
@@ -7791,6 +8733,7 @@
         <w:tblStyle w:val="Table"/>
         <w:tblW w:type="pct" w:w="5000"/>
         <w:tblLook w:firstRow="0" w:lastRow="0" w:firstColumn="0" w:lastColumn="0" w:noHBand="0" w:noVBand="0" w:val="0000"/>
+        <w:jc w:val="start"/>
       </w:tblPr>
       <w:tblGrid>
         <w:gridCol w:w="7920"/>
@@ -8042,6 +8985,7 @@
         <w:tblStyle w:val="Table"/>
         <w:tblW w:type="pct" w:w="5000"/>
         <w:tblLook w:firstRow="0" w:lastRow="0" w:firstColumn="0" w:lastColumn="0" w:noHBand="0" w:noVBand="0" w:val="0000"/>
+        <w:jc w:val="start"/>
       </w:tblPr>
       <w:tblGrid>
         <w:gridCol w:w="7920"/>
@@ -8051,7 +8995,6 @@
           <w:tcPr/>
           <w:p>
             <w:pPr>
-              <w:pStyle w:val="Figure"/>
               <w:jc w:val="center"/>
             </w:pPr>
             <w:r>
@@ -8281,6 +9224,7 @@
         <w:tblStyle w:val="Table"/>
         <w:tblW w:type="pct" w:w="5000"/>
         <w:tblLook w:firstRow="0" w:lastRow="0" w:firstColumn="0" w:lastColumn="0" w:noHBand="0" w:noVBand="0" w:val="0000"/>
+        <w:jc w:val="start"/>
       </w:tblPr>
       <w:tblGrid>
         <w:gridCol w:w="7920"/>
@@ -8290,7 +9234,6 @@
           <w:tcPr/>
           <w:p>
             <w:pPr>
-              <w:pStyle w:val="Figure"/>
               <w:jc w:val="center"/>
             </w:pPr>
             <w:r>
@@ -8460,6 +9403,7 @@
         <w:tblStyle w:val="Table"/>
         <w:tblW w:type="pct" w:w="5000"/>
         <w:tblLook w:firstRow="0" w:lastRow="0" w:firstColumn="0" w:lastColumn="0" w:noHBand="0" w:noVBand="0" w:val="0000"/>
+        <w:jc w:val="start"/>
       </w:tblPr>
       <w:tblGrid>
         <w:gridCol w:w="7920"/>
@@ -8469,7 +9413,6 @@
           <w:tcPr/>
           <w:p>
             <w:pPr>
-              <w:pStyle w:val="Figure"/>
               <w:jc w:val="center"/>
             </w:pPr>
             <w:r>
@@ -8838,7 +9781,7 @@
         <w:rPr>
           <w:rStyle w:val="VerbatimChar"/>
         </w:rPr>
-        <w:t xml:space="preserve">kor_model  -0.9       1.2   </w:t>
+        <w:t xml:space="preserve">kor_model  -0.8       1.2   </w:t>
       </w:r>
     </w:p>
     <w:p>
@@ -8846,7 +9789,22 @@
         <w:pStyle w:val="FirstParagraph"/>
       </w:pPr>
       <w:r>
-        <w:t xml:space="preserve">##Analysis Using the drc Package</w:t>
+        <w:t xml:space="preserve">##Analysis Using the</w:t>
+      </w:r>
+      <w:r>
+        <w:t xml:space="preserve"> </w:t>
+      </w:r>
+      <w:r>
+        <w:rPr>
+          <w:rStyle w:val="VerbatimChar"/>
+        </w:rPr>
+        <w:t xml:space="preserve">drc</w:t>
+      </w:r>
+      <w:r>
+        <w:t xml:space="preserve"> </w:t>
+      </w:r>
+      <w:r>
+        <w:t xml:space="preserve">Package</w:t>
       </w:r>
     </w:p>
     <w:p>
@@ -8866,6 +9824,12 @@
         <w:t xml:space="preserve"> </w:t>
       </w:r>
       <w:r>
+        <w:rPr>
+          <w:rStyle w:val="VerbatimChar"/>
+        </w:rPr>
+        <w:t xml:space="preserve">BayesPharma</w:t>
+      </w:r>
+      <w:r>
         <w:t xml:space="preserve"> </w:t>
       </w:r>
       <w:r>
@@ -8883,6 +9847,12 @@
         <w:t xml:space="preserve"> </w:t>
       </w:r>
       <w:r>
+        <w:rPr>
+          <w:rStyle w:val="VerbatimChar"/>
+        </w:rPr>
+        <w:t xml:space="preserve">100</w:t>
+      </w:r>
+      <w:r>
         <w:t xml:space="preserve"> </w:t>
       </w:r>
       <w:r>
@@ -8892,18 +9862,36 @@
         <w:t xml:space="preserve"> </w:t>
       </w:r>
       <w:r>
+        <w:rPr>
+          <w:rStyle w:val="VerbatimChar"/>
+        </w:rPr>
+        <w:t xml:space="preserve">ic50</w:t>
+      </w:r>
+      <w:r>
         <w:t xml:space="preserve">,</w:t>
       </w:r>
       <w:r>
         <w:t xml:space="preserve"> </w:t>
       </w:r>
       <w:r>
+        <w:rPr>
+          <w:rStyle w:val="VerbatimChar"/>
+        </w:rPr>
+        <w:t xml:space="preserve">hill</w:t>
+      </w:r>
+      <w:r>
         <w:t xml:space="preserve">, and</w:t>
       </w:r>
       <w:r>
         <w:t xml:space="preserve"> </w:t>
       </w:r>
       <w:r>
+        <w:rPr>
+          <w:rStyle w:val="VerbatimChar"/>
+        </w:rPr>
+        <w:t xml:space="preserve">bottom</w:t>
+      </w:r>
+      <w:r>
         <w:t xml:space="preserve">.</w:t>
       </w:r>
     </w:p>
@@ -9747,6 +10735,12 @@
         <w:t xml:space="preserve"> </w:t>
       </w:r>
       <w:r>
+        <w:rPr>
+          <w:rStyle w:val="VerbatimChar"/>
+        </w:rPr>
+        <w:t xml:space="preserve">drc</w:t>
+      </w:r>
+      <w:r>
         <w:t xml:space="preserve"> </w:t>
       </w:r>
       <w:r>
@@ -9756,6 +10750,12 @@
         <w:t xml:space="preserve"> </w:t>
       </w:r>
       <w:r>
+        <w:rPr>
+          <w:rStyle w:val="VerbatimChar"/>
+        </w:rPr>
+        <w:t xml:space="preserve">BayesPharma</w:t>
+      </w:r>
+      <w:r>
         <w:t xml:space="preserve"> </w:t>
       </w:r>
       <w:r>
@@ -9781,6 +10781,12 @@
       </w:r>
       <w:r>
         <w:t xml:space="preserve"> </w:t>
+      </w:r>
+      <w:r>
+        <w:rPr>
+          <w:rStyle w:val="VerbatimChar"/>
+        </w:rPr>
+        <w:t xml:space="preserve">drc</w:t>
       </w:r>
       <w:r>
         <w:t xml:space="preserve"> </w:t>
@@ -9814,6 +10820,7 @@
         <w:tblStyle w:val="Table"/>
         <w:tblW w:type="pct" w:w="5000"/>
         <w:tblLook w:firstRow="0" w:lastRow="0" w:firstColumn="0" w:lastColumn="0" w:noHBand="0" w:noVBand="0" w:val="0000"/>
+        <w:jc w:val="start"/>
       </w:tblPr>
       <w:tblGrid>
         <w:gridCol w:w="7920"/>
@@ -9823,7 +10830,6 @@
           <w:tcPr/>
           <w:p>
             <w:pPr>
-              <w:pStyle w:val="Figure"/>
               <w:jc w:val="center"/>
             </w:pPr>
             <w:r>
@@ -9879,14 +10885,44 @@
               <w:pStyle w:val="ImageCaption"/>
             </w:pPr>
             <w:r>
-              <w:t xml:space="preserve">KOR antagonists conditional effects. The blue lines are samples from the exttt{BayesPharma} kor_model posterior distribution, the orange line is the conditional mean, and the purple line is the conditional mean for the exttt{drc} model fit.</w:t>
+              <w:t xml:space="preserve">KOR antagonists conditional effects. The blue lines are samples from the</w:t>
+            </w:r>
+            <w:r>
+              <w:t xml:space="preserve"> </w:t>
+            </w:r>
+            <w:r>
+              <w:rPr>
+                <w:rStyle w:val="VerbatimChar"/>
+              </w:rPr>
+              <w:t xml:space="preserve">BayesPharma</w:t>
+            </w:r>
+            <w:r>
+              <w:t xml:space="preserve"> </w:t>
+            </w:r>
+            <w:r>
+              <w:t xml:space="preserve">kor_model posterior distribution, the orange line is the conditional mean, and the purple line is the conditional mean for the</w:t>
+            </w:r>
+            <w:r>
+              <w:t xml:space="preserve"> </w:t>
+            </w:r>
+            <w:r>
+              <w:rPr>
+                <w:rStyle w:val="VerbatimChar"/>
+              </w:rPr>
+              <w:t xml:space="preserve">drc</w:t>
+            </w:r>
+            <w:r>
+              <w:t xml:space="preserve"> </w:t>
+            </w:r>
+            <w:r>
+              <w:t xml:space="preserve">model fit.</w:t>
             </w:r>
           </w:p>
         </w:tc>
       </w:tr>
     </w:tbl>
     <w:bookmarkEnd w:id="55"/>
-    <w:bookmarkStart w:id="58" w:name="MuSyC"/>
+    <w:bookmarkStart w:id="58" w:name="sec-MuSyC"/>
     <w:p>
       <w:pPr>
         <w:pStyle w:val="Heading2"/>
@@ -9903,12 +10939,18 @@
         <w:t xml:space="preserve">When two different treatments are combined they may interact to cause a response. For end-point assays, if the response is stronger or weaker than what would be expected with an additive model, the treatments are said to be epistatic. For sigmoidal dose-response models, however, the analysis may be more complicated. One drug may not only may shift the maximal response (efficacy) of the other, but it may also shift the effective dose and shape of the response (potency). Historically a range of models have been proposed that capture different aspects of synergy, for example the Bliss independence</w:t>
       </w:r>
       <w:r>
+        <w:t xml:space="preserve">(Bliss 1956)</w:t>
+      </w:r>
+      <w:r>
         <w:t xml:space="preserve"> </w:t>
       </w:r>
       <w:r>
         <w:t xml:space="preserve">and Loewe additivity</w:t>
       </w:r>
       <w:r>
+        <w:t xml:space="preserve">(Loewe 1926)</w:t>
+      </w:r>
+      <w:r>
         <w:t xml:space="preserve"> </w:t>
       </w:r>
       <w:r>
@@ -9918,12 +10960,21 @@
         <w:t xml:space="preserve"> </w:t>
       </w:r>
       <w:r>
+        <w:rPr>
+          <w:rStyle w:val="VerbatimChar"/>
+        </w:rPr>
+        <w:t xml:space="preserve">SynergyFinder</w:t>
+      </w:r>
+      <w:r>
         <w:t xml:space="preserve"> </w:t>
       </w:r>
       <w:r>
         <w:t xml:space="preserve">R package</w:t>
       </w:r>
       <w:r>
+        <w:t xml:space="preserve">(Ianevski, Giri, and Aittokallio 2022)</w:t>
+      </w:r>
+      <w:r>
         <w:t xml:space="preserve"> </w:t>
       </w:r>
       <w:r>
@@ -9933,12 +10984,21 @@
         <w:t xml:space="preserve"> </w:t>
       </w:r>
       <w:r>
+        <w:rPr>
+          <w:rStyle w:val="VerbatimChar"/>
+        </w:rPr>
+        <w:t xml:space="preserve">synergy</w:t>
+      </w:r>
+      <w:r>
         <w:t xml:space="preserve"> </w:t>
       </w:r>
       <w:r>
         <w:t xml:space="preserve">python package</w:t>
       </w:r>
       <w:r>
+        <w:t xml:space="preserve">(Wooten and Albert 2021)</w:t>
+      </w:r>
+      <w:r>
         <w:t xml:space="preserve"> </w:t>
       </w:r>
       <w:r>
@@ -9953,10 +11013,61 @@
         <w:t xml:space="preserve">Recently Meyer et al.</w:t>
       </w:r>
       <w:r>
-        <w:t xml:space="preserve"> </w:t>
-      </w:r>
-      <w:r>
-        <w:t xml:space="preserve">derived an integrated functional synergistic sigmoidal dose-response, which has the Loewe and Bliss models as special cases. They implemented a Bayesian model-fitting strategy in Matlab, and a maximum likelihood model-fitting into the synergy python package. To make the model more accessible to the pharmacology community, in this section, we briefly review the MuSyC functional form, describe a Bayesian implementation in Stan/BRMS, and illustrate using the model to re-analyze how drugs and voltage may interact to modulate the current through a potassium channel.</w:t>
+        <w:t xml:space="preserve">(Meyer et al. 2019, Wooten2021–lg)</w:t>
+      </w:r>
+      <w:r>
+        <w:t xml:space="preserve"> </w:t>
+      </w:r>
+      <w:r>
+        <w:t xml:space="preserve">derived an integrated functional synergistic sigmoidal dose-response, which has the Loewe and Bliss models as special cases. They implemented a Bayesian model-fitting strategy in</w:t>
+      </w:r>
+      <w:r>
+        <w:t xml:space="preserve"> </w:t>
+      </w:r>
+      <w:r>
+        <w:rPr>
+          <w:rStyle w:val="VerbatimChar"/>
+        </w:rPr>
+        <w:t xml:space="preserve">Matlab</w:t>
+      </w:r>
+      <w:r>
+        <w:t xml:space="preserve">, and a maximum likelihood model-fitting into the synergy python package. To make the model more accessible to the pharmacology community, in this section, we briefly review the</w:t>
+      </w:r>
+      <w:r>
+        <w:t xml:space="preserve"> </w:t>
+      </w:r>
+      <w:r>
+        <w:rPr>
+          <w:rStyle w:val="VerbatimChar"/>
+        </w:rPr>
+        <w:t xml:space="preserve">MuSyC</w:t>
+      </w:r>
+      <w:r>
+        <w:t xml:space="preserve"> </w:t>
+      </w:r>
+      <w:r>
+        <w:t xml:space="preserve">functional form, describe a Bayesian implementation in</w:t>
+      </w:r>
+      <w:r>
+        <w:t xml:space="preserve"> </w:t>
+      </w:r>
+      <w:r>
+        <w:rPr>
+          <w:rStyle w:val="VerbatimChar"/>
+        </w:rPr>
+        <w:t xml:space="preserve">Stan</w:t>
+      </w:r>
+      <w:r>
+        <w:t xml:space="preserve">/</w:t>
+      </w:r>
+      <w:r>
+        <w:rPr>
+          <w:rStyle w:val="VerbatimChar"/>
+        </w:rPr>
+        <w:t xml:space="preserve">BRMS</w:t>
+      </w:r>
+      <w:r>
+        <w:t xml:space="preserve">, and illustrate using the model to re-analyze how drugs and voltage may interact to modulate the current through a potassium channel.</w:t>
       </w:r>
     </w:p>
     <w:bookmarkStart w:id="56" w:name="musyc-functional-form"/>
@@ -10445,7 +11556,7 @@
     </w:p>
     <w:bookmarkEnd w:id="57"/>
     <w:bookmarkEnd w:id="58"/>
-    <w:bookmarkStart w:id="59" w:name="michaelis_menten"/>
+    <w:bookmarkStart w:id="59" w:name="sec-michaelis_menten"/>
     <w:p>
       <w:pPr>
         <w:pStyle w:val="Heading2"/>
@@ -12319,6 +13430,7 @@
         <w:tblStyle w:val="Table"/>
         <w:tblW w:type="pct" w:w="5000"/>
         <w:tblLook w:firstRow="0" w:lastRow="0" w:firstColumn="0" w:lastColumn="0" w:noHBand="0" w:noVBand="0" w:val="0000"/>
+        <w:jc w:val="start"/>
       </w:tblPr>
       <w:tblGrid>
         <w:gridCol w:w="7920"/>
@@ -12328,7 +13440,6 @@
           <w:tcPr/>
           <w:p>
             <w:pPr>
-              <w:pStyle w:val="Figure"/>
               <w:jc w:val="center"/>
             </w:pPr>
             <w:r>
@@ -14304,16 +15415,16 @@
         <w:rPr>
           <w:rStyle w:val="VerbatimChar"/>
         </w:rPr>
-        <w:t xml:space="preserve">kcat_Intercept     2.97      0.47     2.20     4.03 1.00     1232     1536</w:t>
-      </w:r>
-      <w:r>
-        <w:br/>
-      </w:r>
-      <w:r>
-        <w:rPr>
-          <w:rStyle w:val="VerbatimChar"/>
-        </w:rPr>
-        <w:t xml:space="preserve">kM_Intercept       4.32      2.09     1.17     9.20 1.00     1201     1387</w:t>
+        <w:t xml:space="preserve">kcat_Intercept     2.99      0.47     2.19     4.01 1.00     1218     1482</w:t>
+      </w:r>
+      <w:r>
+        <w:br/>
+      </w:r>
+      <w:r>
+        <w:rPr>
+          <w:rStyle w:val="VerbatimChar"/>
+        </w:rPr>
+        <w:t xml:space="preserve">kM_Intercept       4.40      2.09     1.19     9.18 1.00     1211     1460</w:t>
       </w:r>
       <w:r>
         <w:br/>
@@ -14343,7 +15454,7 @@
         <w:rPr>
           <w:rStyle w:val="VerbatimChar"/>
         </w:rPr>
-        <w:t xml:space="preserve">sigma     0.52      0.05     0.44     0.62 1.00     1931     1578</w:t>
+        <w:t xml:space="preserve">sigma     0.52      0.05     0.43     0.63 1.00     1626     1451</w:t>
       </w:r>
       <w:r>
         <w:br/>
@@ -14579,6 +15690,7 @@
         <w:tblStyle w:val="Table"/>
         <w:tblW w:type="pct" w:w="5000"/>
         <w:tblLook w:firstRow="0" w:lastRow="0" w:firstColumn="0" w:lastColumn="0" w:noHBand="0" w:noVBand="0" w:val="0000"/>
+        <w:jc w:val="start"/>
       </w:tblPr>
       <w:tblGrid>
         <w:gridCol w:w="7920"/>
@@ -14689,6 +15801,7 @@
         <w:tblStyle w:val="Table"/>
         <w:tblW w:type="pct" w:w="5000"/>
         <w:tblLook w:firstRow="0" w:lastRow="0" w:firstColumn="0" w:lastColumn="0" w:noHBand="0" w:noVBand="0" w:val="0000"/>
+        <w:jc w:val="start"/>
       </w:tblPr>
       <w:tblGrid>
         <w:gridCol w:w="7920"/>
@@ -15630,6 +16743,7 @@
         <w:tblStyle w:val="Table"/>
         <w:tblW w:type="pct" w:w="5000"/>
         <w:tblLook w:firstRow="0" w:lastRow="0" w:firstColumn="0" w:lastColumn="0" w:noHBand="0" w:noVBand="0" w:val="0000"/>
+        <w:jc w:val="start"/>
       </w:tblPr>
       <w:tblGrid>
         <w:gridCol w:w="7920"/>
@@ -16938,6 +18052,7 @@
         <w:tblStyle w:val="Table"/>
         <w:tblW w:type="pct" w:w="5000"/>
         <w:tblLook w:firstRow="0" w:lastRow="0" w:firstColumn="0" w:lastColumn="0" w:noHBand="0" w:noVBand="0" w:val="0000"/>
+        <w:jc w:val="start"/>
       </w:tblPr>
       <w:tblGrid>
         <w:gridCol w:w="7920"/>
@@ -17018,6 +18133,7 @@
         <w:tblStyle w:val="Table"/>
         <w:tblW w:type="pct" w:w="5000"/>
         <w:tblLook w:firstRow="0" w:lastRow="0" w:firstColumn="0" w:lastColumn="0" w:noHBand="0" w:noVBand="0" w:val="0000"/>
+        <w:jc w:val="start"/>
       </w:tblPr>
       <w:tblGrid>
         <w:gridCol w:w="7920"/>
@@ -17086,7 +18202,7 @@
       </w:tr>
     </w:tbl>
     <w:bookmarkEnd w:id="83"/>
-    <w:bookmarkStart w:id="179" w:name="X9a24225f05ce448b560bdb83786821becedac2c"/>
+    <w:bookmarkStart w:id="188" w:name="X9a24225f05ce448b560bdb83786821becedac2c"/>
     <w:p>
       <w:pPr>
         <w:pStyle w:val="Heading2"/>
@@ -17103,7 +18219,7 @@
         <w:t xml:space="preserve">The response of an assay results from a measurement of the experimental system. Often the measurements are normalized so that the response for negative control is 1 (e.g. diseased) and the positive control is 0 (e.g. healthy). However when the robustness of the measurement depends on the measured value, this normalization can make it difficult to combine different measurements. An alternative approach is to model the measurements directly, to take into account the uncertainty associated with the response. To illustrate, if the measurement is the relative number of cells having a phenotype, then five out of ten cells and five thousand out of ten thousand cells will have the same response of 0.5, but the former will a less reliable measurement.</w:t>
       </w:r>
     </w:p>
-    <w:bookmarkStart w:id="178" w:name="refs"/>
+    <w:bookmarkStart w:id="187" w:name="refs"/>
     <w:bookmarkStart w:id="85" w:name="ref-Arezooji2020-ww"/>
     <w:p>
       <w:pPr>
@@ -17396,31 +18512,19 @@
       </w:r>
     </w:p>
     <w:bookmarkEnd w:id="95"/>
-    <w:bookmarkStart w:id="97" w:name="ref-Burkner2017-eu"/>
+    <w:bookmarkStart w:id="97" w:name="ref-Bliss1956-hf"/>
     <w:p>
       <w:pPr>
         <w:pStyle w:val="Bibliography"/>
       </w:pPr>
       <w:r>
-        <w:t xml:space="preserve">Bürkner, Paul-Christian. 2017.</w:t>
-      </w:r>
-      <w:r>
-        <w:t xml:space="preserve"> </w:t>
-      </w:r>
-      <w:r>
-        <w:t xml:space="preserve">“Brms: An</w:t>
-      </w:r>
-      <w:r>
-        <w:t xml:space="preserve"> </w:t>
-      </w:r>
-      <w:r>
-        <w:t xml:space="preserve">R</w:t>
-      </w:r>
-      <w:r>
-        <w:t xml:space="preserve"> </w:t>
-      </w:r>
-      <w:r>
-        <w:t xml:space="preserve">Package for Bayesian Multilevel Models Using Stan.”</w:t>
+        <w:t xml:space="preserve">Bliss, C I. 1956.</w:t>
+      </w:r>
+      <w:r>
+        <w:t xml:space="preserve"> </w:t>
+      </w:r>
+      <w:r>
+        <w:t xml:space="preserve">“The Calculation of Microbial Assays.”</w:t>
       </w:r>
       <w:r>
         <w:t xml:space="preserve"> </w:t>
@@ -17430,6 +18534,64 @@
           <w:iCs/>
           <w:i/>
         </w:rPr>
+        <w:t xml:space="preserve">Bacteriol. Rev.</w:t>
+      </w:r>
+      <w:r>
+        <w:t xml:space="preserve"> </w:t>
+      </w:r>
+      <w:r>
+        <w:t xml:space="preserve">20 (4): 243–58.</w:t>
+      </w:r>
+      <w:r>
+        <w:t xml:space="preserve"> </w:t>
+      </w:r>
+      <w:hyperlink r:id="rId96">
+        <w:r>
+          <w:rPr>
+            <w:rStyle w:val="Hyperlink"/>
+          </w:rPr>
+          <w:t xml:space="preserve">https://doi.org/10.1128/br.20.4.243-258.1956</w:t>
+        </w:r>
+      </w:hyperlink>
+      <w:r>
+        <w:t xml:space="preserve">.</w:t>
+      </w:r>
+    </w:p>
+    <w:bookmarkEnd w:id="97"/>
+    <w:bookmarkStart w:id="99" w:name="ref-Burkner2017-eu"/>
+    <w:p>
+      <w:pPr>
+        <w:pStyle w:val="Bibliography"/>
+      </w:pPr>
+      <w:r>
+        <w:t xml:space="preserve">Bürkner, Paul-Christian. 2017.</w:t>
+      </w:r>
+      <w:r>
+        <w:t xml:space="preserve"> </w:t>
+      </w:r>
+      <w:r>
+        <w:t xml:space="preserve">“Brms: An</w:t>
+      </w:r>
+      <w:r>
+        <w:t xml:space="preserve"> </w:t>
+      </w:r>
+      <w:r>
+        <w:t xml:space="preserve">R</w:t>
+      </w:r>
+      <w:r>
+        <w:t xml:space="preserve"> </w:t>
+      </w:r>
+      <w:r>
+        <w:t xml:space="preserve">Package for Bayesian Multilevel Models Using Stan.”</w:t>
+      </w:r>
+      <w:r>
+        <w:t xml:space="preserve"> </w:t>
+      </w:r>
+      <w:r>
+        <w:rPr>
+          <w:iCs/>
+          <w:i/>
+        </w:rPr>
         <w:t xml:space="preserve">J. Stat. Softw.</w:t>
       </w:r>
       <w:r>
@@ -17441,7 +18603,7 @@
       <w:r>
         <w:t xml:space="preserve"> </w:t>
       </w:r>
-      <w:hyperlink r:id="rId96">
+      <w:hyperlink r:id="rId98">
         <w:r>
           <w:rPr>
             <w:rStyle w:val="Hyperlink"/>
@@ -17453,8 +18615,8 @@
         <w:t xml:space="preserve">.</w:t>
       </w:r>
     </w:p>
-    <w:bookmarkEnd w:id="97"/>
-    <w:bookmarkStart w:id="98" w:name="ref-Campbell2017-zw"/>
+    <w:bookmarkEnd w:id="99"/>
+    <w:bookmarkStart w:id="100" w:name="ref-Campbell2017-zw"/>
     <w:p>
       <w:pPr>
         <w:pStyle w:val="Bibliography"/>
@@ -17485,8 +18647,8 @@
         <w:t xml:space="preserve">24 (6): 561–81.</w:t>
       </w:r>
     </w:p>
-    <w:bookmarkEnd w:id="98"/>
-    <w:bookmarkStart w:id="100" w:name="ref-Carpenter2017-es"/>
+    <w:bookmarkEnd w:id="100"/>
+    <w:bookmarkStart w:id="102" w:name="ref-Carpenter2017-es"/>
     <w:p>
       <w:pPr>
         <w:pStyle w:val="Bibliography"/>
@@ -17519,7 +18681,7 @@
       <w:r>
         <w:t xml:space="preserve"> </w:t>
       </w:r>
-      <w:hyperlink r:id="rId99">
+      <w:hyperlink r:id="rId101">
         <w:r>
           <w:rPr>
             <w:rStyle w:val="Hyperlink"/>
@@ -17531,8 +18693,8 @@
         <w:t xml:space="preserve">.</w:t>
       </w:r>
     </w:p>
-    <w:bookmarkEnd w:id="100"/>
-    <w:bookmarkStart w:id="102" w:name="ref-Carpenter2015-jd"/>
+    <w:bookmarkEnd w:id="102"/>
+    <w:bookmarkStart w:id="104" w:name="ref-Carpenter2015-jd"/>
     <w:p>
       <w:pPr>
         <w:pStyle w:val="Bibliography"/>
@@ -17567,7 +18729,7 @@
       <w:r>
         <w:t xml:space="preserve"> </w:t>
       </w:r>
-      <w:hyperlink r:id="rId101">
+      <w:hyperlink r:id="rId103">
         <w:r>
           <w:rPr>
             <w:rStyle w:val="Hyperlink"/>
@@ -17579,8 +18741,8 @@
         <w:t xml:space="preserve">.</w:t>
       </w:r>
     </w:p>
-    <w:bookmarkEnd w:id="102"/>
-    <w:bookmarkStart w:id="104" w:name="ref-Choi2017-ew"/>
+    <w:bookmarkEnd w:id="104"/>
+    <w:bookmarkStart w:id="106" w:name="ref-Choi2017-ew"/>
     <w:p>
       <w:pPr>
         <w:pStyle w:val="Bibliography"/>
@@ -17625,7 +18787,7 @@
       <w:r>
         <w:t xml:space="preserve"> </w:t>
       </w:r>
-      <w:hyperlink r:id="rId103">
+      <w:hyperlink r:id="rId105">
         <w:r>
           <w:rPr>
             <w:rStyle w:val="Hyperlink"/>
@@ -17637,8 +18799,8 @@
         <w:t xml:space="preserve">.</w:t>
       </w:r>
     </w:p>
-    <w:bookmarkEnd w:id="104"/>
-    <w:bookmarkStart w:id="106" w:name="ref-Cooner2019-zi"/>
+    <w:bookmarkEnd w:id="106"/>
+    <w:bookmarkStart w:id="108" w:name="ref-Cooner2019-zi"/>
     <w:p>
       <w:pPr>
         <w:pStyle w:val="Bibliography"/>
@@ -17668,7 +18830,7 @@
       <w:r>
         <w:t xml:space="preserve"> </w:t>
       </w:r>
-      <w:hyperlink r:id="rId105">
+      <w:hyperlink r:id="rId107">
         <w:r>
           <w:rPr>
             <w:rStyle w:val="Hyperlink"/>
@@ -17680,8 +18842,8 @@
         <w:t xml:space="preserve">.</w:t>
       </w:r>
     </w:p>
-    <w:bookmarkEnd w:id="106"/>
-    <w:bookmarkStart w:id="108" w:name="ref-Depaoli2017-ga"/>
+    <w:bookmarkEnd w:id="108"/>
+    <w:bookmarkStart w:id="110" w:name="ref-Depaoli2017-ga"/>
     <w:p>
       <w:pPr>
         <w:pStyle w:val="Bibliography"/>
@@ -17723,7 +18885,7 @@
       <w:r>
         <w:t xml:space="preserve"> </w:t>
       </w:r>
-      <w:hyperlink r:id="rId107">
+      <w:hyperlink r:id="rId109">
         <w:r>
           <w:rPr>
             <w:rStyle w:val="Hyperlink"/>
@@ -17735,8 +18897,8 @@
         <w:t xml:space="preserve">.</w:t>
       </w:r>
     </w:p>
-    <w:bookmarkEnd w:id="108"/>
-    <w:bookmarkStart w:id="110" w:name="ref-Faya2021-kp"/>
+    <w:bookmarkEnd w:id="110"/>
+    <w:bookmarkStart w:id="112" w:name="ref-Faya2021-kp"/>
     <w:p>
       <w:pPr>
         <w:pStyle w:val="Bibliography"/>
@@ -17790,7 +18952,7 @@
       <w:r>
         <w:t xml:space="preserve"> </w:t>
       </w:r>
-      <w:hyperlink r:id="rId109">
+      <w:hyperlink r:id="rId111">
         <w:r>
           <w:rPr>
             <w:rStyle w:val="Hyperlink"/>
@@ -17802,8 +18964,8 @@
         <w:t xml:space="preserve">.</w:t>
       </w:r>
     </w:p>
-    <w:bookmarkEnd w:id="110"/>
-    <w:bookmarkStart w:id="111" w:name="ref-Gabry2017-ff"/>
+    <w:bookmarkEnd w:id="112"/>
+    <w:bookmarkStart w:id="113" w:name="ref-Gabry2017-ff"/>
     <w:p>
       <w:pPr>
         <w:pStyle w:val="Bibliography"/>
@@ -17834,8 +18996,8 @@
         <w:t xml:space="preserve">1 (0).</w:t>
       </w:r>
     </w:p>
-    <w:bookmarkEnd w:id="111"/>
-    <w:bookmarkStart w:id="112" w:name="ref-Gelman2013-ce"/>
+    <w:bookmarkEnd w:id="113"/>
+    <w:bookmarkStart w:id="114" w:name="ref-Gelman2013-ce"/>
     <w:p>
       <w:pPr>
         <w:pStyle w:val="Bibliography"/>
@@ -17857,8 +19019,8 @@
         <w:t xml:space="preserve">. Chapman; Hall/CRC.</w:t>
       </w:r>
     </w:p>
-    <w:bookmarkEnd w:id="112"/>
-    <w:bookmarkStart w:id="113" w:name="ref-Gelman2006-xa"/>
+    <w:bookmarkEnd w:id="114"/>
+    <w:bookmarkStart w:id="115" w:name="ref-Gelman2006-xa"/>
     <w:p>
       <w:pPr>
         <w:pStyle w:val="Bibliography"/>
@@ -17908,8 +19070,8 @@
         <w:t xml:space="preserve">. Cambridge University Press.</w:t>
       </w:r>
     </w:p>
-    <w:bookmarkEnd w:id="113"/>
-    <w:bookmarkStart w:id="114" w:name="ref-Gelman1992-qk"/>
+    <w:bookmarkEnd w:id="115"/>
+    <w:bookmarkStart w:id="116" w:name="ref-Gelman1992-qk"/>
     <w:p>
       <w:pPr>
         <w:pStyle w:val="Bibliography"/>
@@ -17940,8 +19102,8 @@
         <w:t xml:space="preserve">7 (4): 457–72.</w:t>
       </w:r>
     </w:p>
-    <w:bookmarkEnd w:id="114"/>
-    <w:bookmarkStart w:id="116" w:name="ref-Gelman2020-ab"/>
+    <w:bookmarkEnd w:id="116"/>
+    <w:bookmarkStart w:id="118" w:name="ref-Gelman2020-ab"/>
     <w:p>
       <w:pPr>
         <w:pStyle w:val="Bibliography"/>
@@ -17964,7 +19126,7 @@
       <w:r>
         <w:t xml:space="preserve"> </w:t>
       </w:r>
-      <w:hyperlink r:id="rId115">
+      <w:hyperlink r:id="rId117">
         <w:r>
           <w:rPr>
             <w:rStyle w:val="Hyperlink"/>
@@ -17976,8 +19138,8 @@
         <w:t xml:space="preserve">.</w:t>
       </w:r>
     </w:p>
-    <w:bookmarkEnd w:id="116"/>
-    <w:bookmarkStart w:id="118" w:name="ref-Gould2019-ni"/>
+    <w:bookmarkEnd w:id="118"/>
+    <w:bookmarkStart w:id="120" w:name="ref-Gould2019-ni"/>
     <w:p>
       <w:pPr>
         <w:pStyle w:val="Bibliography"/>
@@ -18016,7 +19178,7 @@
       <w:r>
         <w:t xml:space="preserve"> </w:t>
       </w:r>
-      <w:hyperlink r:id="rId117">
+      <w:hyperlink r:id="rId119">
         <w:r>
           <w:rPr>
             <w:rStyle w:val="Hyperlink"/>
@@ -18028,8 +19190,8 @@
         <w:t xml:space="preserve">.</w:t>
       </w:r>
     </w:p>
-    <w:bookmarkEnd w:id="118"/>
-    <w:bookmarkStart w:id="119" w:name="ref-GraphPad_Software_LLC2023-ug"/>
+    <w:bookmarkEnd w:id="120"/>
+    <w:bookmarkStart w:id="121" w:name="ref-GraphPad_Software_LLC2023-ug"/>
     <w:p>
       <w:pPr>
         <w:pStyle w:val="Bibliography"/>
@@ -18065,8 +19227,8 @@
         <w:t xml:space="preserve">.</w:t>
       </w:r>
     </w:p>
-    <w:bookmarkEnd w:id="119"/>
-    <w:bookmarkStart w:id="121" w:name="ref-Grieve2007-rc"/>
+    <w:bookmarkEnd w:id="121"/>
+    <w:bookmarkStart w:id="123" w:name="ref-Grieve2007-rc"/>
     <w:p>
       <w:pPr>
         <w:pStyle w:val="Bibliography"/>
@@ -18099,7 +19261,7 @@
       <w:r>
         <w:t xml:space="preserve"> </w:t>
       </w:r>
-      <w:hyperlink r:id="rId120">
+      <w:hyperlink r:id="rId122">
         <w:r>
           <w:rPr>
             <w:rStyle w:val="Hyperlink"/>
@@ -18111,8 +19273,8 @@
         <w:t xml:space="preserve">.</w:t>
       </w:r>
     </w:p>
-    <w:bookmarkEnd w:id="121"/>
-    <w:bookmarkStart w:id="123" w:name="ref-Herbert_Lee2023-fc"/>
+    <w:bookmarkEnd w:id="123"/>
+    <w:bookmarkStart w:id="125" w:name="ref-Herbert_Lee2023-fc"/>
     <w:p>
       <w:pPr>
         <w:pStyle w:val="Bibliography"/>
@@ -18129,7 +19291,7 @@
       <w:r>
         <w:t xml:space="preserve"> </w:t>
       </w:r>
-      <w:hyperlink r:id="rId122">
+      <w:hyperlink r:id="rId124">
         <w:r>
           <w:rPr>
             <w:rStyle w:val="Hyperlink"/>
@@ -18141,8 +19303,8 @@
         <w:t xml:space="preserve">.</w:t>
       </w:r>
     </w:p>
-    <w:bookmarkEnd w:id="123"/>
-    <w:bookmarkStart w:id="124" w:name="ref-Hoffman2014-pd"/>
+    <w:bookmarkEnd w:id="125"/>
+    <w:bookmarkStart w:id="126" w:name="ref-Hoffman2014-pd"/>
     <w:p>
       <w:pPr>
         <w:pStyle w:val="Bibliography"/>
@@ -18185,14 +19347,14 @@
         <w:t xml:space="preserve">15 (1): 1593–623.</w:t>
       </w:r>
     </w:p>
-    <w:bookmarkEnd w:id="124"/>
-    <w:bookmarkStart w:id="125" w:name="ref-James_Bradbury2018-rj"/>
+    <w:bookmarkEnd w:id="126"/>
+    <w:bookmarkStart w:id="128" w:name="ref-Ianevski2022-cb"/>
     <w:p>
       <w:pPr>
         <w:pStyle w:val="Bibliography"/>
       </w:pPr>
       <w:r>
-        <w:t xml:space="preserve">James Bradbury. 2018.</w:t>
+        <w:t xml:space="preserve">Ianevski, Aleksandr, Anil K Giri, and Tero Aittokallio. 2022.</w:t>
       </w:r>
       <w:r>
         <w:t xml:space="preserve"> </w:t>
@@ -18201,32 +19363,13 @@
         <w:t xml:space="preserve">“</w:t>
       </w:r>
       <w:r>
-        <w:t xml:space="preserve">JAX</w:t>
-      </w:r>
-      <w:r>
-        <w:t xml:space="preserve">: Composable Transformations of</w:t>
-      </w:r>
-      <w:r>
-        <w:t xml:space="preserve"> </w:t>
-      </w:r>
-      <w:r>
-        <w:t xml:space="preserve">Python+NumPy</w:t>
-      </w:r>
-      <w:r>
-        <w:t xml:space="preserve"> </w:t>
-      </w:r>
-      <w:r>
-        <w:t xml:space="preserve">Programs.”</w:t>
-      </w:r>
-    </w:p>
-    <w:bookmarkEnd w:id="125"/>
-    <w:bookmarkStart w:id="126" w:name="ref-Johnson2022-rd"/>
-    <w:p>
-      <w:pPr>
-        <w:pStyle w:val="Bibliography"/>
-      </w:pPr>
-      <w:r>
-        <w:t xml:space="preserve">Johnson, Alicia A, Miles Q Ott, and Mine Dogucu. 2022.</w:t>
+        <w:t xml:space="preserve">SynergyFinder</w:t>
+      </w:r>
+      <w:r>
+        <w:t xml:space="preserve"> </w:t>
+      </w:r>
+      <w:r>
+        <w:t xml:space="preserve">3.0: An Interactive Analysis and Consensus Interpretation of Multi-Drug Synergies Across Multiple Samples.”</w:t>
       </w:r>
       <w:r>
         <w:t xml:space="preserve"> </w:t>
@@ -18236,26 +19379,68 @@
           <w:iCs/>
           <w:i/>
         </w:rPr>
-        <w:t xml:space="preserve">Bayes Rules!: An Introduction to Applied Bayesian Modeling</w:t>
-      </w:r>
-      <w:r>
-        <w:t xml:space="preserve">. CRC Press.</w:t>
-      </w:r>
-    </w:p>
-    <w:bookmarkEnd w:id="126"/>
-    <w:bookmarkStart w:id="127" w:name="ref-Johnstone2017-ow"/>
+        <w:t xml:space="preserve">Nucleic Acids Research</w:t>
+      </w:r>
+      <w:r>
+        <w:t xml:space="preserve">.</w:t>
+      </w:r>
+      <w:r>
+        <w:t xml:space="preserve"> </w:t>
+      </w:r>
+      <w:hyperlink r:id="rId127">
+        <w:r>
+          <w:rPr>
+            <w:rStyle w:val="Hyperlink"/>
+          </w:rPr>
+          <w:t xml:space="preserve">https://doi.org/10.1093/nar/gkac382</w:t>
+        </w:r>
+      </w:hyperlink>
+      <w:r>
+        <w:t xml:space="preserve">.</w:t>
+      </w:r>
+    </w:p>
+    <w:bookmarkEnd w:id="128"/>
+    <w:bookmarkStart w:id="129" w:name="ref-James_Bradbury2018-rj"/>
     <w:p>
       <w:pPr>
         <w:pStyle w:val="Bibliography"/>
       </w:pPr>
       <w:r>
-        <w:t xml:space="preserve">Johnstone, Ross H, David J Gavaghan, Ross H Johnstone, Rémi Bardenet, David J Gavaghan, and Gary R Mirams. 2017.</w:t>
-      </w:r>
-      <w:r>
-        <w:t xml:space="preserve"> </w:t>
-      </w:r>
-      <w:r>
-        <w:t xml:space="preserve">“Hierarchical Bayesian Inference for Ion Channel Screening Dose-Response Data [Version 2; Peer Review: 2 Approved].”</w:t>
+        <w:t xml:space="preserve">James Bradbury. 2018.</w:t>
+      </w:r>
+      <w:r>
+        <w:t xml:space="preserve"> </w:t>
+      </w:r>
+      <w:r>
+        <w:t xml:space="preserve">“</w:t>
+      </w:r>
+      <w:r>
+        <w:t xml:space="preserve">JAX</w:t>
+      </w:r>
+      <w:r>
+        <w:t xml:space="preserve">: Composable Transformations of</w:t>
+      </w:r>
+      <w:r>
+        <w:t xml:space="preserve"> </w:t>
+      </w:r>
+      <w:r>
+        <w:t xml:space="preserve">Python+NumPy</w:t>
+      </w:r>
+      <w:r>
+        <w:t xml:space="preserve"> </w:t>
+      </w:r>
+      <w:r>
+        <w:t xml:space="preserve">Programs.”</w:t>
+      </w:r>
+    </w:p>
+    <w:bookmarkEnd w:id="129"/>
+    <w:bookmarkStart w:id="130" w:name="ref-Johnson2022-rd"/>
+    <w:p>
+      <w:pPr>
+        <w:pStyle w:val="Bibliography"/>
+      </w:pPr>
+      <w:r>
+        <w:t xml:space="preserve">Johnson, Alicia A, Miles Q Ott, and Mine Dogucu. 2022.</w:t>
       </w:r>
       <w:r>
         <w:t xml:space="preserve"> </w:t>
@@ -18265,29 +19450,26 @@
           <w:iCs/>
           <w:i/>
         </w:rPr>
-        <w:t xml:space="preserve">Wellcome Open Research</w:t>
-      </w:r>
-      <w:r>
-        <w:t xml:space="preserve"> </w:t>
-      </w:r>
-      <w:r>
-        <w:t xml:space="preserve">1.</w:t>
-      </w:r>
-    </w:p>
-    <w:bookmarkEnd w:id="127"/>
-    <w:bookmarkStart w:id="128" w:name="ref-Kay2018-cs"/>
+        <w:t xml:space="preserve">Bayes Rules!: An Introduction to Applied Bayesian Modeling</w:t>
+      </w:r>
+      <w:r>
+        <w:t xml:space="preserve">. CRC Press.</w:t>
+      </w:r>
+    </w:p>
+    <w:bookmarkEnd w:id="130"/>
+    <w:bookmarkStart w:id="131" w:name="ref-Johnstone2017-ow"/>
     <w:p>
       <w:pPr>
         <w:pStyle w:val="Bibliography"/>
       </w:pPr>
       <w:r>
-        <w:t xml:space="preserve">Kay, M. 2018.</w:t>
-      </w:r>
-      <w:r>
-        <w:t xml:space="preserve"> </w:t>
-      </w:r>
-      <w:r>
-        <w:t xml:space="preserve">“Tidybayes: Tidy Data and Geoms for Bayesian Models.”</w:t>
+        <w:t xml:space="preserve">Johnstone, Ross H, David J Gavaghan, Ross H Johnstone, Rémi Bardenet, David J Gavaghan, and Gary R Mirams. 2017.</w:t>
+      </w:r>
+      <w:r>
+        <w:t xml:space="preserve"> </w:t>
+      </w:r>
+      <w:r>
+        <w:t xml:space="preserve">“Hierarchical Bayesian Inference for Ion Channel Screening Dose-Response Data [Version 2; Peer Review: 2 Approved].”</w:t>
       </w:r>
       <w:r>
         <w:t xml:space="preserve"> </w:t>
@@ -18297,29 +19479,29 @@
           <w:iCs/>
           <w:i/>
         </w:rPr>
-        <w:t xml:space="preserve">R Package Version</w:t>
-      </w:r>
-      <w:r>
-        <w:t xml:space="preserve"> </w:t>
-      </w:r>
-      <w:r>
-        <w:t xml:space="preserve">1 (3).</w:t>
-      </w:r>
-    </w:p>
-    <w:bookmarkEnd w:id="128"/>
-    <w:bookmarkStart w:id="130" w:name="ref-Kruschke2021-pp"/>
+        <w:t xml:space="preserve">Wellcome Open Research</w:t>
+      </w:r>
+      <w:r>
+        <w:t xml:space="preserve"> </w:t>
+      </w:r>
+      <w:r>
+        <w:t xml:space="preserve">1.</w:t>
+      </w:r>
+    </w:p>
+    <w:bookmarkEnd w:id="131"/>
+    <w:bookmarkStart w:id="132" w:name="ref-Kay2018-cs"/>
     <w:p>
       <w:pPr>
         <w:pStyle w:val="Bibliography"/>
       </w:pPr>
       <w:r>
-        <w:t xml:space="preserve">Kruschke, John K. 2021.</w:t>
-      </w:r>
-      <w:r>
-        <w:t xml:space="preserve"> </w:t>
-      </w:r>
-      <w:r>
-        <w:t xml:space="preserve">“Bayesian Analysis Reporting Guidelines.”</w:t>
+        <w:t xml:space="preserve">Kay, M. 2018.</w:t>
+      </w:r>
+      <w:r>
+        <w:t xml:space="preserve"> </w:t>
+      </w:r>
+      <w:r>
+        <w:t xml:space="preserve">“Tidybayes: Tidy Data and Geoms for Bayesian Models.”</w:t>
       </w:r>
       <w:r>
         <w:t xml:space="preserve"> </w:t>
@@ -18329,6 +19511,38 @@
           <w:iCs/>
           <w:i/>
         </w:rPr>
+        <w:t xml:space="preserve">R Package Version</w:t>
+      </w:r>
+      <w:r>
+        <w:t xml:space="preserve"> </w:t>
+      </w:r>
+      <w:r>
+        <w:t xml:space="preserve">1 (3).</w:t>
+      </w:r>
+    </w:p>
+    <w:bookmarkEnd w:id="132"/>
+    <w:bookmarkStart w:id="134" w:name="ref-Kruschke2021-pp"/>
+    <w:p>
+      <w:pPr>
+        <w:pStyle w:val="Bibliography"/>
+      </w:pPr>
+      <w:r>
+        <w:t xml:space="preserve">Kruschke, John K. 2021.</w:t>
+      </w:r>
+      <w:r>
+        <w:t xml:space="preserve"> </w:t>
+      </w:r>
+      <w:r>
+        <w:t xml:space="preserve">“Bayesian Analysis Reporting Guidelines.”</w:t>
+      </w:r>
+      <w:r>
+        <w:t xml:space="preserve"> </w:t>
+      </w:r>
+      <w:r>
+        <w:rPr>
+          <w:iCs/>
+          <w:i/>
+        </w:rPr>
         <w:t xml:space="preserve">Nat Hum Behav</w:t>
       </w:r>
       <w:r>
@@ -18340,7 +19554,7 @@
       <w:r>
         <w:t xml:space="preserve"> </w:t>
       </w:r>
-      <w:hyperlink r:id="rId129">
+      <w:hyperlink r:id="rId133">
         <w:r>
           <w:rPr>
             <w:rStyle w:val="Hyperlink"/>
@@ -18352,8 +19566,8 @@
         <w:t xml:space="preserve">.</w:t>
       </w:r>
     </w:p>
-    <w:bookmarkEnd w:id="130"/>
-    <w:bookmarkStart w:id="131" w:name="ref-Kucukelbir2015-wv"/>
+    <w:bookmarkEnd w:id="134"/>
+    <w:bookmarkStart w:id="135" w:name="ref-Kucukelbir2015-wv"/>
     <w:p>
       <w:pPr>
         <w:pStyle w:val="Bibliography"/>
@@ -18387,8 +19601,8 @@
         <w:t xml:space="preserve">, edited by C Cortes, N D Lawrence, D D Lee, M Sugiyama, and R Garnett, 568–76. Curran Associates, Inc.</w:t>
       </w:r>
     </w:p>
-    <w:bookmarkEnd w:id="131"/>
-    <w:bookmarkStart w:id="133" w:name="ref-Labelle2019-jg"/>
+    <w:bookmarkEnd w:id="135"/>
+    <w:bookmarkStart w:id="137" w:name="ref-Labelle2019-jg"/>
     <w:p>
       <w:pPr>
         <w:pStyle w:val="Bibliography"/>
@@ -18421,7 +19635,7 @@
       <w:r>
         <w:t xml:space="preserve"> </w:t>
       </w:r>
-      <w:hyperlink r:id="rId132">
+      <w:hyperlink r:id="rId136">
         <w:r>
           <w:rPr>
             <w:rStyle w:val="Hyperlink"/>
@@ -18433,8 +19647,8 @@
         <w:t xml:space="preserve">.</w:t>
       </w:r>
     </w:p>
-    <w:bookmarkEnd w:id="133"/>
-    <w:bookmarkStart w:id="134" w:name="ref-Lakshminarayanan2019-fw"/>
+    <w:bookmarkEnd w:id="137"/>
+    <w:bookmarkStart w:id="138" w:name="ref-Lakshminarayanan2019-fw"/>
     <w:p>
       <w:pPr>
         <w:pStyle w:val="Bibliography"/>
@@ -18456,8 +19670,8 @@
         <w:t xml:space="preserve">. CRC Press.</w:t>
       </w:r>
     </w:p>
-    <w:bookmarkEnd w:id="134"/>
-    <w:bookmarkStart w:id="136" w:name="ref-Lesaffre2020-hv"/>
+    <w:bookmarkEnd w:id="138"/>
+    <w:bookmarkStart w:id="140" w:name="ref-Lesaffre2020-hv"/>
     <w:p>
       <w:pPr>
         <w:pStyle w:val="Bibliography"/>
@@ -18481,7 +19695,7 @@
       <w:r>
         <w:t xml:space="preserve"> </w:t>
       </w:r>
-      <w:hyperlink r:id="rId135">
+      <w:hyperlink r:id="rId139">
         <w:r>
           <w:rPr>
             <w:rStyle w:val="Hyperlink"/>
@@ -18493,8 +19707,8 @@
         <w:t xml:space="preserve">.</w:t>
       </w:r>
     </w:p>
-    <w:bookmarkEnd w:id="136"/>
-    <w:bookmarkStart w:id="138" w:name="ref-Lock2015-ms"/>
+    <w:bookmarkEnd w:id="140"/>
+    <w:bookmarkStart w:id="142" w:name="ref-Lock2015-ms"/>
     <w:p>
       <w:pPr>
         <w:pStyle w:val="Bibliography"/>
@@ -18527,7 +19741,7 @@
       <w:r>
         <w:t xml:space="preserve"> </w:t>
       </w:r>
-      <w:hyperlink r:id="rId137">
+      <w:hyperlink r:id="rId141">
         <w:r>
           <w:rPr>
             <w:rStyle w:val="Hyperlink"/>
@@ -18539,50 +19753,20 @@
         <w:t xml:space="preserve">.</w:t>
       </w:r>
     </w:p>
-    <w:bookmarkEnd w:id="138"/>
-    <w:bookmarkStart w:id="140" w:name="ref-Ma2021-yd"/>
+    <w:bookmarkEnd w:id="142"/>
+    <w:bookmarkStart w:id="143" w:name="ref-Loewe1926-sr"/>
     <w:p>
       <w:pPr>
         <w:pStyle w:val="Bibliography"/>
       </w:pPr>
       <w:r>
-        <w:t xml:space="preserve">Ma, Eric J, and Arkadij Kummer. 2021.</w:t>
-      </w:r>
-      <w:r>
-        <w:t xml:space="preserve"> </w:t>
-      </w:r>
-      <w:r>
-        <w:t xml:space="preserve">“Principled</w:t>
-      </w:r>
-      <w:r>
-        <w:t xml:space="preserve"> </w:t>
-      </w:r>
-      <w:r>
-        <w:t xml:space="preserve">Decision-Making</w:t>
-      </w:r>
-      <w:r>
-        <w:t xml:space="preserve"> </w:t>
-      </w:r>
-      <w:r>
-        <w:t xml:space="preserve">Workflow with Hierarchical Bayesian Models of</w:t>
-      </w:r>
-      <w:r>
-        <w:t xml:space="preserve"> </w:t>
-      </w:r>
-      <w:r>
-        <w:t xml:space="preserve">High-Throughput</w:t>
-      </w:r>
-      <w:r>
-        <w:t xml:space="preserve"> </w:t>
-      </w:r>
-      <w:r>
-        <w:t xml:space="preserve">Dose-Response</w:t>
-      </w:r>
-      <w:r>
-        <w:t xml:space="preserve"> </w:t>
-      </w:r>
-      <w:r>
-        <w:t xml:space="preserve">Measurements.”</w:t>
+        <w:t xml:space="preserve">Loewe, S. 1926.</w:t>
+      </w:r>
+      <w:r>
+        <w:t xml:space="preserve"> </w:t>
+      </w:r>
+      <w:r>
+        <w:t xml:space="preserve">“Effect of Combinations: Mathematical Basis of Problem.”</w:t>
       </w:r>
       <w:r>
         <w:t xml:space="preserve"> </w:t>
@@ -18592,6 +19776,68 @@
           <w:iCs/>
           <w:i/>
         </w:rPr>
+        <w:t xml:space="preserve">Arch. Exp. Pathol. Pharmakol.</w:t>
+      </w:r>
+      <w:r>
+        <w:t xml:space="preserve"> </w:t>
+      </w:r>
+      <w:r>
+        <w:t xml:space="preserve">114: 313–26.</w:t>
+      </w:r>
+    </w:p>
+    <w:bookmarkEnd w:id="143"/>
+    <w:bookmarkStart w:id="145" w:name="ref-Ma2021-yd"/>
+    <w:p>
+      <w:pPr>
+        <w:pStyle w:val="Bibliography"/>
+      </w:pPr>
+      <w:r>
+        <w:t xml:space="preserve">Ma, Eric J, and Arkadij Kummer. 2021.</w:t>
+      </w:r>
+      <w:r>
+        <w:t xml:space="preserve"> </w:t>
+      </w:r>
+      <w:r>
+        <w:t xml:space="preserve">“Principled</w:t>
+      </w:r>
+      <w:r>
+        <w:t xml:space="preserve"> </w:t>
+      </w:r>
+      <w:r>
+        <w:t xml:space="preserve">Decision-Making</w:t>
+      </w:r>
+      <w:r>
+        <w:t xml:space="preserve"> </w:t>
+      </w:r>
+      <w:r>
+        <w:t xml:space="preserve">Workflow with Hierarchical Bayesian Models of</w:t>
+      </w:r>
+      <w:r>
+        <w:t xml:space="preserve"> </w:t>
+      </w:r>
+      <w:r>
+        <w:t xml:space="preserve">High-Throughput</w:t>
+      </w:r>
+      <w:r>
+        <w:t xml:space="preserve"> </w:t>
+      </w:r>
+      <w:r>
+        <w:t xml:space="preserve">Dose-Response</w:t>
+      </w:r>
+      <w:r>
+        <w:t xml:space="preserve"> </w:t>
+      </w:r>
+      <w:r>
+        <w:t xml:space="preserve">Measurements.”</w:t>
+      </w:r>
+      <w:r>
+        <w:t xml:space="preserve"> </w:t>
+      </w:r>
+      <w:r>
+        <w:rPr>
+          <w:iCs/>
+          <w:i/>
+        </w:rPr>
         <w:t xml:space="preserve">Entropy</w:t>
       </w:r>
       <w:r>
@@ -18603,7 +19849,7 @@
       <w:r>
         <w:t xml:space="preserve"> </w:t>
       </w:r>
-      <w:hyperlink r:id="rId139">
+      <w:hyperlink r:id="rId144">
         <w:r>
           <w:rPr>
             <w:rStyle w:val="Hyperlink"/>
@@ -18615,8 +19861,8 @@
         <w:t xml:space="preserve">.</w:t>
       </w:r>
     </w:p>
-    <w:bookmarkEnd w:id="140"/>
-    <w:bookmarkStart w:id="142" w:name="ref-Margolis2020-bm"/>
+    <w:bookmarkEnd w:id="145"/>
+    <w:bookmarkStart w:id="147" w:name="ref-Margolis2020-bm"/>
     <w:p>
       <w:pPr>
         <w:pStyle w:val="Bibliography"/>
@@ -18649,7 +19895,7 @@
       <w:r>
         <w:t xml:space="preserve"> </w:t>
       </w:r>
-      <w:hyperlink r:id="rId141">
+      <w:hyperlink r:id="rId146">
         <w:r>
           <w:rPr>
             <w:rStyle w:val="Hyperlink"/>
@@ -18661,8 +19907,8 @@
         <w:t xml:space="preserve">.</w:t>
       </w:r>
     </w:p>
-    <w:bookmarkEnd w:id="142"/>
-    <w:bookmarkStart w:id="143" w:name="ref-McElreath2016-zj"/>
+    <w:bookmarkEnd w:id="147"/>
+    <w:bookmarkStart w:id="148" w:name="ref-McElreath2016-zj"/>
     <w:p>
       <w:pPr>
         <w:pStyle w:val="Bibliography"/>
@@ -18712,13 +19958,59 @@
         <w:t xml:space="preserve">. CRC Press/Taylor &amp; Francis Group.</w:t>
       </w:r>
     </w:p>
-    <w:bookmarkEnd w:id="143"/>
-    <w:bookmarkStart w:id="145" w:name="ref-Paszke2019-tt"/>
+    <w:bookmarkEnd w:id="148"/>
+    <w:bookmarkStart w:id="150" w:name="ref-Meyer2019-zr"/>
     <w:p>
       <w:pPr>
         <w:pStyle w:val="Bibliography"/>
       </w:pPr>
       <w:r>
+        <w:t xml:space="preserve">Meyer, Christian T, David J Wooten, B Bishal Paudel, Joshua Bauer, Keisha N Hardeman, David Westover, Christine M Lovly, Leonard A Harris, Darren R Tyson, and Vito Quaranta. 2019.</w:t>
+      </w:r>
+      <w:r>
+        <w:t xml:space="preserve"> </w:t>
+      </w:r>
+      <w:r>
+        <w:t xml:space="preserve">“Quantifying Drug Combination Synergy Along Potency and Efficacy Axes.”</w:t>
+      </w:r>
+      <w:r>
+        <w:t xml:space="preserve"> </w:t>
+      </w:r>
+      <w:r>
+        <w:rPr>
+          <w:iCs/>
+          <w:i/>
+        </w:rPr>
+        <w:t xml:space="preserve">Cell Syst</w:t>
+      </w:r>
+      <w:r>
+        <w:t xml:space="preserve"> </w:t>
+      </w:r>
+      <w:r>
+        <w:t xml:space="preserve">8 (2): 97–108.e16.</w:t>
+      </w:r>
+      <w:r>
+        <w:t xml:space="preserve"> </w:t>
+      </w:r>
+      <w:hyperlink r:id="rId149">
+        <w:r>
+          <w:rPr>
+            <w:rStyle w:val="Hyperlink"/>
+          </w:rPr>
+          <w:t xml:space="preserve">https://doi.org/10.1016/j.cels.2019.01.003</w:t>
+        </w:r>
+      </w:hyperlink>
+      <w:r>
+        <w:t xml:space="preserve">.</w:t>
+      </w:r>
+    </w:p>
+    <w:bookmarkEnd w:id="150"/>
+    <w:bookmarkStart w:id="152" w:name="ref-Paszke2019-tt"/>
+    <w:p>
+      <w:pPr>
+        <w:pStyle w:val="Bibliography"/>
+      </w:pPr>
+      <w:r>
         <w:t xml:space="preserve">Paszke, Adam, Sam Gross, Francisco Massa, Adam Lerer, James Bradbury, Gregory Chanan, Trevor Killeen, et al. 2019.</w:t>
       </w:r>
       <w:r>
@@ -18742,7 +20034,7 @@
       <w:r>
         <w:t xml:space="preserve"> </w:t>
       </w:r>
-      <w:hyperlink r:id="rId144">
+      <w:hyperlink r:id="rId151">
         <w:r>
           <w:rPr>
             <w:rStyle w:val="Hyperlink"/>
@@ -18754,8 +20046,8 @@
         <w:t xml:space="preserve">.</w:t>
       </w:r>
     </w:p>
-    <w:bookmarkEnd w:id="145"/>
-    <w:bookmarkStart w:id="146" w:name="ref-Plummer2003-ap"/>
+    <w:bookmarkEnd w:id="152"/>
+    <w:bookmarkStart w:id="153" w:name="ref-Plummer2003-ap"/>
     <w:p>
       <w:pPr>
         <w:pStyle w:val="Bibliography"/>
@@ -18795,8 +20087,8 @@
         <w:t xml:space="preserve">. 124th Series.</w:t>
       </w:r>
     </w:p>
-    <w:bookmarkEnd w:id="146"/>
-    <w:bookmarkStart w:id="148" w:name="ref-Polack2020-cb"/>
+    <w:bookmarkEnd w:id="153"/>
+    <w:bookmarkStart w:id="155" w:name="ref-Polack2020-cb"/>
     <w:p>
       <w:pPr>
         <w:pStyle w:val="Bibliography"/>
@@ -18847,7 +20139,7 @@
       <w:r>
         <w:t xml:space="preserve"> </w:t>
       </w:r>
-      <w:hyperlink r:id="rId147">
+      <w:hyperlink r:id="rId154">
         <w:r>
           <w:rPr>
             <w:rStyle w:val="Hyperlink"/>
@@ -18859,8 +20151,8 @@
         <w:t xml:space="preserve">.</w:t>
       </w:r>
     </w:p>
-    <w:bookmarkEnd w:id="148"/>
-    <w:bookmarkStart w:id="150" w:name="ref-Posit_Software_PBC2023-it"/>
+    <w:bookmarkEnd w:id="155"/>
+    <w:bookmarkStart w:id="157" w:name="ref-Posit_Software_PBC2023-it"/>
     <w:p>
       <w:pPr>
         <w:pStyle w:val="Bibliography"/>
@@ -18877,7 +20169,7 @@
       <w:r>
         <w:t xml:space="preserve"> </w:t>
       </w:r>
-      <w:hyperlink r:id="rId149">
+      <w:hyperlink r:id="rId156">
         <w:r>
           <w:rPr>
             <w:rStyle w:val="Hyperlink"/>
@@ -18889,8 +20181,8 @@
         <w:t xml:space="preserve">.</w:t>
       </w:r>
     </w:p>
-    <w:bookmarkEnd w:id="150"/>
-    <w:bookmarkStart w:id="152" w:name="ref-Ritz2015-dq"/>
+    <w:bookmarkEnd w:id="157"/>
+    <w:bookmarkStart w:id="159" w:name="ref-Ritz2015-dq"/>
     <w:p>
       <w:pPr>
         <w:pStyle w:val="Bibliography"/>
@@ -18941,7 +20233,7 @@
       <w:r>
         <w:t xml:space="preserve"> </w:t>
       </w:r>
-      <w:hyperlink r:id="rId151">
+      <w:hyperlink r:id="rId158">
         <w:r>
           <w:rPr>
             <w:rStyle w:val="Hyperlink"/>
@@ -18953,8 +20245,8 @@
         <w:t xml:space="preserve">.</w:t>
       </w:r>
     </w:p>
-    <w:bookmarkEnd w:id="152"/>
-    <w:bookmarkStart w:id="154" w:name="ref-Ruberg2023-os"/>
+    <w:bookmarkEnd w:id="159"/>
+    <w:bookmarkStart w:id="161" w:name="ref-Ruberg2023-os"/>
     <w:p>
       <w:pPr>
         <w:pStyle w:val="Bibliography"/>
@@ -18984,7 +20276,7 @@
       <w:r>
         <w:t xml:space="preserve"> </w:t>
       </w:r>
-      <w:hyperlink r:id="rId153">
+      <w:hyperlink r:id="rId160">
         <w:r>
           <w:rPr>
             <w:rStyle w:val="Hyperlink"/>
@@ -18996,8 +20288,8 @@
         <w:t xml:space="preserve">.</w:t>
       </w:r>
     </w:p>
-    <w:bookmarkEnd w:id="154"/>
-    <w:bookmarkStart w:id="156" w:name="ref-Salvatier2016-sf"/>
+    <w:bookmarkEnd w:id="161"/>
+    <w:bookmarkStart w:id="163" w:name="ref-Salvatier2016-sf"/>
     <w:p>
       <w:pPr>
         <w:pStyle w:val="Bibliography"/>
@@ -19039,7 +20331,7 @@
       <w:r>
         <w:t xml:space="preserve"> </w:t>
       </w:r>
-      <w:hyperlink r:id="rId155">
+      <w:hyperlink r:id="rId162">
         <w:r>
           <w:rPr>
             <w:rStyle w:val="Hyperlink"/>
@@ -19051,8 +20343,8 @@
         <w:t xml:space="preserve">.</w:t>
       </w:r>
     </w:p>
-    <w:bookmarkEnd w:id="156"/>
-    <w:bookmarkStart w:id="158" w:name="ref-Semenova2021-lv"/>
+    <w:bookmarkEnd w:id="163"/>
+    <w:bookmarkStart w:id="165" w:name="ref-Semenova2021-lv"/>
     <w:p>
       <w:pPr>
         <w:pStyle w:val="Bibliography"/>
@@ -19103,7 +20395,7 @@
       <w:r>
         <w:t xml:space="preserve"> </w:t>
       </w:r>
-      <w:hyperlink r:id="rId157">
+      <w:hyperlink r:id="rId164">
         <w:r>
           <w:rPr>
             <w:rStyle w:val="Hyperlink"/>
@@ -19115,8 +20407,8 @@
         <w:t xml:space="preserve">.</w:t>
       </w:r>
     </w:p>
-    <w:bookmarkEnd w:id="158"/>
-    <w:bookmarkStart w:id="160" w:name="ref-Senn2022-nn"/>
+    <w:bookmarkEnd w:id="165"/>
+    <w:bookmarkStart w:id="167" w:name="ref-Senn2022-nn"/>
     <w:p>
       <w:pPr>
         <w:pStyle w:val="Bibliography"/>
@@ -19161,7 +20453,7 @@
       <w:r>
         <w:t xml:space="preserve"> </w:t>
       </w:r>
-      <w:hyperlink r:id="rId159">
+      <w:hyperlink r:id="rId166">
         <w:r>
           <w:rPr>
             <w:rStyle w:val="Hyperlink"/>
@@ -19173,8 +20465,8 @@
         <w:t xml:space="preserve">.</w:t>
       </w:r>
     </w:p>
-    <w:bookmarkEnd w:id="160"/>
-    <w:bookmarkStart w:id="161" w:name="ref-Shterev2021-qh"/>
+    <w:bookmarkEnd w:id="167"/>
+    <w:bookmarkStart w:id="168" w:name="ref-Shterev2021-qh"/>
     <w:p>
       <w:pPr>
         <w:pStyle w:val="Bibliography"/>
@@ -19213,8 +20505,8 @@
         <w:t xml:space="preserve">Screening of Compounds.”</w:t>
       </w:r>
     </w:p>
-    <w:bookmarkEnd w:id="161"/>
-    <w:bookmarkStart w:id="163" w:name="ref-Smith2006-ou"/>
+    <w:bookmarkEnd w:id="168"/>
+    <w:bookmarkStart w:id="170" w:name="ref-Smith2006-ou"/>
     <w:p>
       <w:pPr>
         <w:pStyle w:val="Bibliography"/>
@@ -19247,7 +20539,7 @@
       <w:r>
         <w:t xml:space="preserve"> </w:t>
       </w:r>
-      <w:hyperlink r:id="rId162">
+      <w:hyperlink r:id="rId169">
         <w:r>
           <w:rPr>
             <w:rStyle w:val="Hyperlink"/>
@@ -19259,8 +20551,8 @@
         <w:t xml:space="preserve">.</w:t>
       </w:r>
     </w:p>
-    <w:bookmarkEnd w:id="163"/>
-    <w:bookmarkStart w:id="165" w:name="ref-Tansey2021-fn"/>
+    <w:bookmarkEnd w:id="170"/>
+    <w:bookmarkStart w:id="172" w:name="ref-Tansey2021-fn"/>
     <w:p>
       <w:pPr>
         <w:pStyle w:val="Bibliography"/>
@@ -19293,7 +20585,7 @@
       <w:r>
         <w:t xml:space="preserve"> </w:t>
       </w:r>
-      <w:hyperlink r:id="rId164">
+      <w:hyperlink r:id="rId171">
         <w:r>
           <w:rPr>
             <w:rStyle w:val="Hyperlink"/>
@@ -19305,8 +20597,8 @@
         <w:t xml:space="preserve">.</w:t>
       </w:r>
     </w:p>
-    <w:bookmarkEnd w:id="165"/>
-    <w:bookmarkStart w:id="166" w:name="ref-Team2013-gf"/>
+    <w:bookmarkEnd w:id="172"/>
+    <w:bookmarkStart w:id="173" w:name="ref-Team2013-gf"/>
     <w:p>
       <w:pPr>
         <w:pStyle w:val="Bibliography"/>
@@ -19327,8 +20619,8 @@
         <w:t xml:space="preserve">Vienna, Austria.</w:t>
       </w:r>
     </w:p>
-    <w:bookmarkEnd w:id="166"/>
-    <w:bookmarkStart w:id="167" w:name="ref-Van_de_Schoot2020-er"/>
+    <w:bookmarkEnd w:id="173"/>
+    <w:bookmarkStart w:id="174" w:name="ref-Van_de_Schoot2020-er"/>
     <w:p>
       <w:pPr>
         <w:pStyle w:val="Bibliography"/>
@@ -19368,8 +20660,8 @@
         <w:t xml:space="preserve">, 30–49.</w:t>
       </w:r>
     </w:p>
-    <w:bookmarkEnd w:id="167"/>
-    <w:bookmarkStart w:id="169" w:name="ref-Vehtari2017-vr"/>
+    <w:bookmarkEnd w:id="174"/>
+    <w:bookmarkStart w:id="176" w:name="ref-Vehtari2017-vr"/>
     <w:p>
       <w:pPr>
         <w:pStyle w:val="Bibliography"/>
@@ -19411,7 +20703,7 @@
       <w:r>
         <w:t xml:space="preserve"> </w:t>
       </w:r>
-      <w:hyperlink r:id="rId168">
+      <w:hyperlink r:id="rId175">
         <w:r>
           <w:rPr>
             <w:rStyle w:val="Hyperlink"/>
@@ -19423,8 +20715,8 @@
         <w:t xml:space="preserve">.</w:t>
       </w:r>
     </w:p>
-    <w:bookmarkEnd w:id="169"/>
-    <w:bookmarkStart w:id="171" w:name="ref-Vehtari2017-pw"/>
+    <w:bookmarkEnd w:id="176"/>
+    <w:bookmarkStart w:id="178" w:name="ref-Vehtari2017-pw"/>
     <w:p>
       <w:pPr>
         <w:pStyle w:val="Bibliography"/>
@@ -19466,7 +20758,7 @@
       <w:r>
         <w:t xml:space="preserve"> </w:t>
       </w:r>
-      <w:hyperlink r:id="rId170">
+      <w:hyperlink r:id="rId177">
         <w:r>
           <w:rPr>
             <w:rStyle w:val="Hyperlink"/>
@@ -19478,8 +20770,8 @@
         <w:t xml:space="preserve">.</w:t>
       </w:r>
     </w:p>
-    <w:bookmarkEnd w:id="171"/>
-    <w:bookmarkStart w:id="173" w:name="ref-Wei2013-iu"/>
+    <w:bookmarkEnd w:id="178"/>
+    <w:bookmarkStart w:id="180" w:name="ref-Wei2013-iu"/>
     <w:p>
       <w:pPr>
         <w:pStyle w:val="Bibliography"/>
@@ -19512,7 +20804,7 @@
       <w:r>
         <w:t xml:space="preserve"> </w:t>
       </w:r>
-      <w:hyperlink r:id="rId172">
+      <w:hyperlink r:id="rId179">
         <w:r>
           <w:rPr>
             <w:rStyle w:val="Hyperlink"/>
@@ -19524,8 +20816,8 @@
         <w:t xml:space="preserve">.</w:t>
       </w:r>
     </w:p>
-    <w:bookmarkEnd w:id="173"/>
-    <w:bookmarkStart w:id="174" w:name="ref-Wickham2009-dl"/>
+    <w:bookmarkEnd w:id="180"/>
+    <w:bookmarkStart w:id="181" w:name="ref-Wickham2009-dl"/>
     <w:p>
       <w:pPr>
         <w:pStyle w:val="Bibliography"/>
@@ -19547,8 +20839,8 @@
         <w:t xml:space="preserve">. New York, NY: Springer.</w:t>
       </w:r>
     </w:p>
-    <w:bookmarkEnd w:id="174"/>
-    <w:bookmarkStart w:id="176" w:name="ref-Wickham2019-zn"/>
+    <w:bookmarkEnd w:id="181"/>
+    <w:bookmarkStart w:id="183" w:name="ref-Wickham2019-zn"/>
     <w:p>
       <w:pPr>
         <w:pStyle w:val="Bibliography"/>
@@ -19581,7 +20873,7 @@
       <w:r>
         <w:t xml:space="preserve"> </w:t>
       </w:r>
-      <w:hyperlink r:id="rId175">
+      <w:hyperlink r:id="rId182">
         <w:r>
           <w:rPr>
             <w:rStyle w:val="Hyperlink"/>
@@ -19593,14 +20885,20 @@
         <w:t xml:space="preserve">.</w:t>
       </w:r>
     </w:p>
-    <w:bookmarkEnd w:id="176"/>
-    <w:bookmarkStart w:id="177" w:name="ref-Yang2019-kj"/>
+    <w:bookmarkEnd w:id="183"/>
+    <w:bookmarkStart w:id="185" w:name="ref-Wooten2021-cr"/>
     <w:p>
       <w:pPr>
         <w:pStyle w:val="Bibliography"/>
       </w:pPr>
       <w:r>
-        <w:t xml:space="preserve">Yang, Harry, and Steven Novick. 2019.</w:t>
+        <w:t xml:space="preserve">Wooten, David J, and Réka Albert. 2021.</w:t>
+      </w:r>
+      <w:r>
+        <w:t xml:space="preserve"> </w:t>
+      </w:r>
+      <w:r>
+        <w:t xml:space="preserve">“Synergy: A Python Library for Calculating, Analyzing and Visualizing Drug Combination Synergy.”</w:t>
       </w:r>
       <w:r>
         <w:t xml:space="preserve"> </w:t>
@@ -19610,44 +20908,84 @@
           <w:iCs/>
           <w:i/>
         </w:rPr>
-        <w:t xml:space="preserve">Bayesian Analysis with</w:t>
+        <w:t xml:space="preserve">Bioinformatics</w:t>
+      </w:r>
+      <w:r>
+        <w:t xml:space="preserve"> </w:t>
+      </w:r>
+      <w:r>
+        <w:t xml:space="preserve">37 (10): 1473–74.</w:t>
+      </w:r>
+      <w:r>
+        <w:t xml:space="preserve"> </w:t>
+      </w:r>
+      <w:hyperlink r:id="rId184">
+        <w:r>
+          <w:rPr>
+            <w:rStyle w:val="Hyperlink"/>
+          </w:rPr>
+          <w:t xml:space="preserve">https://doi.org/10.1093/bioinformatics/btaa826</w:t>
+        </w:r>
+      </w:hyperlink>
+      <w:r>
+        <w:t xml:space="preserve">.</w:t>
+      </w:r>
+    </w:p>
+    <w:bookmarkEnd w:id="185"/>
+    <w:bookmarkStart w:id="186" w:name="ref-Yang2019-kj"/>
+    <w:p>
+      <w:pPr>
+        <w:pStyle w:val="Bibliography"/>
+      </w:pPr>
+      <w:r>
+        <w:t xml:space="preserve">Yang, Harry, and Steven Novick. 2019.</w:t>
+      </w:r>
+      <w:r>
+        <w:t xml:space="preserve"> </w:t>
       </w:r>
       <w:r>
         <w:rPr>
           <w:iCs/>
           <w:i/>
         </w:rPr>
-        <w:t xml:space="preserve"> </w:t>
+        <w:t xml:space="preserve">Bayesian Analysis with</w:t>
       </w:r>
       <w:r>
         <w:rPr>
           <w:iCs/>
           <w:i/>
         </w:rPr>
-        <w:t xml:space="preserve">R</w:t>
+        <w:t xml:space="preserve"> </w:t>
       </w:r>
       <w:r>
         <w:rPr>
           <w:iCs/>
           <w:i/>
         </w:rPr>
-        <w:t xml:space="preserve"> </w:t>
+        <w:t xml:space="preserve">R</w:t>
       </w:r>
       <w:r>
         <w:rPr>
           <w:iCs/>
           <w:i/>
         </w:rPr>
+        <w:t xml:space="preserve"> </w:t>
+      </w:r>
+      <w:r>
+        <w:rPr>
+          <w:iCs/>
+          <w:i/>
+        </w:rPr>
         <w:t xml:space="preserve">for Drug Development: Concepts, Algorithms, and Case Studies</w:t>
       </w:r>
       <w:r>
         <w:t xml:space="preserve">. CRC Press.</w:t>
       </w:r>
     </w:p>
-    <w:bookmarkEnd w:id="177"/>
-    <w:bookmarkEnd w:id="178"/>
-    <w:bookmarkEnd w:id="179"/>
-    <w:bookmarkEnd w:id="180"/>
+    <w:bookmarkEnd w:id="186"/>
+    <w:bookmarkEnd w:id="187"/>
+    <w:bookmarkEnd w:id="188"/>
+    <w:bookmarkEnd w:id="189"/>
     <w:sectPr/>
   </w:body>
 </w:document>
@@ -19754,8 +21092,123 @@
       </w:pPr>
     </w:lvl>
   </w:abstractNum>
+  <w:abstractNum w:abstractNumId="99411">
+    <w:nsid w:val="A99411"/>
+    <w:multiLevelType w:val="multilevel"/>
+    <w:lvl w:ilvl="0">
+      <w:start w:val="1"/>
+      <w:numFmt w:val="decimal"/>
+      <w:lvlText w:val="%1."/>
+      <w:lvlJc w:val="left"/>
+      <w:pPr>
+        <w:ind w:left="720" w:hanging="480"/>
+      </w:pPr>
+    </w:lvl>
+    <w:lvl w:ilvl="1">
+      <w:start w:val="1"/>
+      <w:numFmt w:val="decimal"/>
+      <w:lvlText w:val="%2."/>
+      <w:lvlJc w:val="left"/>
+      <w:pPr>
+        <w:ind w:left="1440" w:hanging="480"/>
+      </w:pPr>
+    </w:lvl>
+    <w:lvl w:ilvl="2">
+      <w:start w:val="1"/>
+      <w:numFmt w:val="decimal"/>
+      <w:lvlText w:val="%3."/>
+      <w:lvlJc w:val="left"/>
+      <w:pPr>
+        <w:ind w:left="2160" w:hanging="480"/>
+      </w:pPr>
+    </w:lvl>
+    <w:lvl w:ilvl="3">
+      <w:start w:val="1"/>
+      <w:numFmt w:val="decimal"/>
+      <w:lvlText w:val="%4."/>
+      <w:lvlJc w:val="left"/>
+      <w:pPr>
+        <w:ind w:left="2880" w:hanging="480"/>
+      </w:pPr>
+    </w:lvl>
+    <w:lvl w:ilvl="4">
+      <w:start w:val="1"/>
+      <w:numFmt w:val="decimal"/>
+      <w:lvlText w:val="%5."/>
+      <w:lvlJc w:val="left"/>
+      <w:pPr>
+        <w:ind w:left="3600" w:hanging="480"/>
+      </w:pPr>
+    </w:lvl>
+    <w:lvl w:ilvl="5">
+      <w:start w:val="1"/>
+      <w:numFmt w:val="decimal"/>
+      <w:lvlText w:val="%6."/>
+      <w:lvlJc w:val="left"/>
+      <w:pPr>
+        <w:ind w:left="4320" w:hanging="480"/>
+      </w:pPr>
+    </w:lvl>
+    <w:lvl w:ilvl="6">
+      <w:start w:val="1"/>
+      <w:numFmt w:val="decimal"/>
+      <w:lvlText w:val="%7."/>
+      <w:lvlJc w:val="left"/>
+      <w:pPr>
+        <w:ind w:left="5040" w:hanging="480"/>
+      </w:pPr>
+    </w:lvl>
+    <w:lvl w:ilvl="7">
+      <w:start w:val="1"/>
+      <w:numFmt w:val="decimal"/>
+      <w:lvlText w:val="%8."/>
+      <w:lvlJc w:val="left"/>
+      <w:pPr>
+        <w:ind w:left="5760" w:hanging="480"/>
+      </w:pPr>
+    </w:lvl>
+    <w:lvl w:ilvl="8">
+      <w:start w:val="1"/>
+      <w:numFmt w:val="decimal"/>
+      <w:lvlText w:val="%9."/>
+      <w:lvlJc w:val="left"/>
+      <w:pPr>
+        <w:ind w:left="6480" w:hanging="480"/>
+      </w:pPr>
+    </w:lvl>
+  </w:abstractNum>
   <w:num w:numId="1000">
     <w:abstractNumId w:val="990"/>
+  </w:num>
+  <w:num w:numId="1001">
+    <w:abstractNumId w:val="99411"/>
+    <w:lvlOverride w:ilvl="0">
+      <w:startOverride w:val="1"/>
+    </w:lvlOverride>
+    <w:lvlOverride w:ilvl="1">
+      <w:startOverride w:val="1"/>
+    </w:lvlOverride>
+    <w:lvlOverride w:ilvl="2">
+      <w:startOverride w:val="1"/>
+    </w:lvlOverride>
+    <w:lvlOverride w:ilvl="3">
+      <w:startOverride w:val="1"/>
+    </w:lvlOverride>
+    <w:lvlOverride w:ilvl="4">
+      <w:startOverride w:val="1"/>
+    </w:lvlOverride>
+    <w:lvlOverride w:ilvl="5">
+      <w:startOverride w:val="1"/>
+    </w:lvlOverride>
+    <w:lvlOverride w:ilvl="6">
+      <w:startOverride w:val="1"/>
+    </w:lvlOverride>
+    <w:lvlOverride w:ilvl="7">
+      <w:startOverride w:val="1"/>
+    </w:lvlOverride>
+    <w:lvlOverride w:ilvl="8">
+      <w:startOverride w:val="1"/>
+    </w:lvlOverride>
   </w:num>
 </w:numbering>
 </file>

</xml_diff>